<commit_message>
[report] Update final report template
</commit_message>
<xml_diff>
--- a/report/final/2021후기 최종보고서_08_PLMS_이더리움 기반 학습 인증 서비스 개발.docx
+++ b/report/final/2021후기 최종보고서_08_PLMS_이더리움 기반 학습 인증 서비스 개발.docx
@@ -502,7 +502,7 @@
           <w:r>
             <w:fldChar w:fldCharType="separate"/>
           </w:r>
-          <w:hyperlink w:anchor="_Toc102421465" w:history="1">
+          <w:hyperlink w:anchor="_Toc103165266" w:history="1">
             <w:r>
               <w:rPr>
                 <w:rStyle w:val="a6"/>
@@ -543,7 +543,7 @@
                 <w:noProof/>
                 <w:webHidden/>
               </w:rPr>
-              <w:instrText xml:space="preserve"> PAGEREF _Toc102421465 \h </w:instrText>
+              <w:instrText xml:space="preserve"> PAGEREF _Toc103165266 \h </w:instrText>
             </w:r>
             <w:r>
               <w:rPr>
@@ -587,7 +587,7 @@
               <w:sz w:val="20"/>
             </w:rPr>
           </w:pPr>
-          <w:hyperlink w:anchor="_Toc102421466" w:history="1">
+          <w:hyperlink w:anchor="_Toc103165267" w:history="1">
             <w:r>
               <w:rPr>
                 <w:rStyle w:val="a6"/>
@@ -628,7 +628,7 @@
                 <w:noProof/>
                 <w:webHidden/>
               </w:rPr>
-              <w:instrText xml:space="preserve"> PAGEREF _Toc102421466 \h </w:instrText>
+              <w:instrText xml:space="preserve"> PAGEREF _Toc103165267 \h </w:instrText>
             </w:r>
             <w:r>
               <w:rPr>
@@ -672,7 +672,7 @@
               <w:sz w:val="20"/>
             </w:rPr>
           </w:pPr>
-          <w:hyperlink w:anchor="_Toc102421467" w:history="1">
+          <w:hyperlink w:anchor="_Toc103165268" w:history="1">
             <w:r>
               <w:rPr>
                 <w:rStyle w:val="a6"/>
@@ -713,7 +713,7 @@
                 <w:noProof/>
                 <w:webHidden/>
               </w:rPr>
-              <w:instrText xml:space="preserve"> PAGEREF _Toc102421467 \h </w:instrText>
+              <w:instrText xml:space="preserve"> PAGEREF _Toc103165268 \h </w:instrText>
             </w:r>
             <w:r>
               <w:rPr>
@@ -757,7 +757,7 @@
               <w:sz w:val="20"/>
             </w:rPr>
           </w:pPr>
-          <w:hyperlink w:anchor="_Toc102421468" w:history="1">
+          <w:hyperlink w:anchor="_Toc103165269" w:history="1">
             <w:r>
               <w:rPr>
                 <w:rStyle w:val="a6"/>
@@ -798,7 +798,7 @@
                 <w:noProof/>
                 <w:webHidden/>
               </w:rPr>
-              <w:instrText xml:space="preserve"> PAGEREF _Toc102421468 \h </w:instrText>
+              <w:instrText xml:space="preserve"> PAGEREF _Toc103165269 \h </w:instrText>
             </w:r>
             <w:r>
               <w:rPr>
@@ -841,7 +841,7 @@
               <w:sz w:val="20"/>
             </w:rPr>
           </w:pPr>
-          <w:hyperlink w:anchor="_Toc102421469" w:history="1">
+          <w:hyperlink w:anchor="_Toc103165270" w:history="1">
             <w:r>
               <w:rPr>
                 <w:rStyle w:val="a6"/>
@@ -882,7 +882,7 @@
                 <w:noProof/>
                 <w:webHidden/>
               </w:rPr>
-              <w:instrText xml:space="preserve"> PAGEREF _Toc102421469 \h </w:instrText>
+              <w:instrText xml:space="preserve"> PAGEREF _Toc103165270 \h </w:instrText>
             </w:r>
             <w:r>
               <w:rPr>
@@ -926,7 +926,7 @@
               <w:sz w:val="20"/>
             </w:rPr>
           </w:pPr>
-          <w:hyperlink w:anchor="_Toc102421470" w:history="1">
+          <w:hyperlink w:anchor="_Toc103165271" w:history="1">
             <w:r>
               <w:rPr>
                 <w:rStyle w:val="a6"/>
@@ -946,7 +946,7 @@
                 <w:rStyle w:val="a6"/>
                 <w:noProof/>
               </w:rPr>
-              <w:t>연구 배경 항목-1</w:t>
+              <w:t>배경 지식</w:t>
             </w:r>
             <w:r>
               <w:rPr>
@@ -967,7 +967,7 @@
                 <w:noProof/>
                 <w:webHidden/>
               </w:rPr>
-              <w:instrText xml:space="preserve"> PAGEREF _Toc102421470 \h </w:instrText>
+              <w:instrText xml:space="preserve"> PAGEREF _Toc103165271 \h </w:instrText>
             </w:r>
             <w:r>
               <w:rPr>
@@ -1011,7 +1011,7 @@
               <w:sz w:val="20"/>
             </w:rPr>
           </w:pPr>
-          <w:hyperlink w:anchor="_Toc102421471" w:history="1">
+          <w:hyperlink w:anchor="_Toc103165272" w:history="1">
             <w:r>
               <w:rPr>
                 <w:rStyle w:val="a6"/>
@@ -1031,7 +1031,7 @@
                 <w:rStyle w:val="a6"/>
                 <w:noProof/>
               </w:rPr>
-              <w:t>연구 배경 항목-2</w:t>
+              <w:t>요구사항과 제약사항</w:t>
             </w:r>
             <w:r>
               <w:rPr>
@@ -1052,7 +1052,7 @@
                 <w:noProof/>
                 <w:webHidden/>
               </w:rPr>
-              <w:instrText xml:space="preserve"> PAGEREF _Toc102421471 \h </w:instrText>
+              <w:instrText xml:space="preserve"> PAGEREF _Toc103165272 \h </w:instrText>
             </w:r>
             <w:r>
               <w:rPr>
@@ -1085,23 +1085,24 @@
         </w:p>
         <w:p>
           <w:pPr>
-            <w:pStyle w:val="10"/>
+            <w:pStyle w:val="30"/>
             <w:tabs>
-              <w:tab w:val="left" w:pos="425"/>
+              <w:tab w:val="left" w:pos="1600"/>
               <w:tab w:val="right" w:leader="dot" w:pos="9016"/>
             </w:tabs>
+            <w:ind w:left="880"/>
             <w:rPr>
               <w:noProof/>
               <w:sz w:val="20"/>
             </w:rPr>
           </w:pPr>
-          <w:hyperlink w:anchor="_Toc102421472" w:history="1">
+          <w:hyperlink w:anchor="_Toc103165273" w:history="1">
             <w:r>
               <w:rPr>
                 <w:rStyle w:val="a6"/>
                 <w:noProof/>
               </w:rPr>
-              <w:t>3.</w:t>
+              <w:t>2.2.1.</w:t>
             </w:r>
             <w:r>
               <w:rPr>
@@ -1115,7 +1116,7 @@
                 <w:rStyle w:val="a6"/>
                 <w:noProof/>
               </w:rPr>
-              <w:t>연구 내용</w:t>
+              <w:t>요구사항</w:t>
             </w:r>
             <w:r>
               <w:rPr>
@@ -1136,7 +1137,92 @@
                 <w:noProof/>
                 <w:webHidden/>
               </w:rPr>
-              <w:instrText xml:space="preserve"> PAGEREF _Toc102421472 \h </w:instrText>
+              <w:instrText xml:space="preserve"> PAGEREF _Toc103165273 \h </w:instrText>
+            </w:r>
+            <w:r>
+              <w:rPr>
+                <w:noProof/>
+                <w:webHidden/>
+              </w:rPr>
+            </w:r>
+            <w:r>
+              <w:rPr>
+                <w:noProof/>
+                <w:webHidden/>
+              </w:rPr>
+              <w:fldChar w:fldCharType="separate"/>
+            </w:r>
+            <w:r>
+              <w:rPr>
+                <w:noProof/>
+                <w:webHidden/>
+              </w:rPr>
+              <w:t>1</w:t>
+            </w:r>
+            <w:r>
+              <w:rPr>
+                <w:noProof/>
+                <w:webHidden/>
+              </w:rPr>
+              <w:fldChar w:fldCharType="end"/>
+            </w:r>
+          </w:hyperlink>
+        </w:p>
+        <w:p>
+          <w:pPr>
+            <w:pStyle w:val="30"/>
+            <w:tabs>
+              <w:tab w:val="left" w:pos="1600"/>
+              <w:tab w:val="right" w:leader="dot" w:pos="9016"/>
+            </w:tabs>
+            <w:ind w:left="880"/>
+            <w:rPr>
+              <w:noProof/>
+              <w:sz w:val="20"/>
+            </w:rPr>
+          </w:pPr>
+          <w:hyperlink w:anchor="_Toc103165274" w:history="1">
+            <w:r>
+              <w:rPr>
+                <w:rStyle w:val="a6"/>
+                <w:noProof/>
+              </w:rPr>
+              <w:t>2.2.2.</w:t>
+            </w:r>
+            <w:r>
+              <w:rPr>
+                <w:noProof/>
+                <w:sz w:val="20"/>
+              </w:rPr>
+              <w:tab/>
+            </w:r>
+            <w:r>
+              <w:rPr>
+                <w:rStyle w:val="a6"/>
+                <w:noProof/>
+              </w:rPr>
+              <w:t>제약사항</w:t>
+            </w:r>
+            <w:r>
+              <w:rPr>
+                <w:noProof/>
+                <w:webHidden/>
+              </w:rPr>
+              <w:tab/>
+            </w:r>
+            <w:r>
+              <w:rPr>
+                <w:noProof/>
+                <w:webHidden/>
+              </w:rPr>
+              <w:fldChar w:fldCharType="begin"/>
+            </w:r>
+            <w:r>
+              <w:rPr>
+                <w:noProof/>
+                <w:webHidden/>
+              </w:rPr>
+              <w:instrText xml:space="preserve"> PAGEREF _Toc103165274 \h </w:instrText>
             </w:r>
             <w:r>
               <w:rPr>
@@ -1180,13 +1266,13 @@
               <w:sz w:val="20"/>
             </w:rPr>
           </w:pPr>
-          <w:hyperlink w:anchor="_Toc102421473" w:history="1">
+          <w:hyperlink w:anchor="_Toc103165275" w:history="1">
             <w:r>
               <w:rPr>
                 <w:rStyle w:val="a6"/>
                 <w:noProof/>
               </w:rPr>
-              <w:t>3.1.</w:t>
+              <w:t>2.3.</w:t>
             </w:r>
             <w:r>
               <w:rPr>
@@ -1200,7 +1286,7 @@
                 <w:rStyle w:val="a6"/>
                 <w:noProof/>
               </w:rPr>
-              <w:t>연구 내용 절-1</w:t>
+              <w:t>개발 환경</w:t>
             </w:r>
             <w:r>
               <w:rPr>
@@ -1221,7 +1307,7 @@
                 <w:noProof/>
                 <w:webHidden/>
               </w:rPr>
-              <w:instrText xml:space="preserve"> PAGEREF _Toc102421473 \h </w:instrText>
+              <w:instrText xml:space="preserve"> PAGEREF _Toc103165275 \h </w:instrText>
             </w:r>
             <w:r>
               <w:rPr>
@@ -1254,24 +1340,23 @@
         </w:p>
         <w:p>
           <w:pPr>
-            <w:pStyle w:val="30"/>
+            <w:pStyle w:val="10"/>
             <w:tabs>
-              <w:tab w:val="left" w:pos="1600"/>
+              <w:tab w:val="left" w:pos="425"/>
               <w:tab w:val="right" w:leader="dot" w:pos="9016"/>
             </w:tabs>
-            <w:ind w:left="880"/>
             <w:rPr>
               <w:noProof/>
               <w:sz w:val="20"/>
             </w:rPr>
           </w:pPr>
-          <w:hyperlink w:anchor="_Toc102421474" w:history="1">
+          <w:hyperlink w:anchor="_Toc103165276" w:history="1">
             <w:r>
               <w:rPr>
                 <w:rStyle w:val="a6"/>
                 <w:noProof/>
               </w:rPr>
-              <w:t>3.1.1.</w:t>
+              <w:t>3.</w:t>
             </w:r>
             <w:r>
               <w:rPr>
@@ -1285,7 +1370,7 @@
                 <w:rStyle w:val="a6"/>
                 <w:noProof/>
               </w:rPr>
-              <w:t>연구 내용 절-1-1</w:t>
+              <w:t>연구 내용</w:t>
             </w:r>
             <w:r>
               <w:rPr>
@@ -1306,92 +1391,7 @@
                 <w:noProof/>
                 <w:webHidden/>
               </w:rPr>
-              <w:instrText xml:space="preserve"> PAGEREF _Toc102421474 \h </w:instrText>
-            </w:r>
-            <w:r>
-              <w:rPr>
-                <w:noProof/>
-                <w:webHidden/>
-              </w:rPr>
-            </w:r>
-            <w:r>
-              <w:rPr>
-                <w:noProof/>
-                <w:webHidden/>
-              </w:rPr>
-              <w:fldChar w:fldCharType="separate"/>
-            </w:r>
-            <w:r>
-              <w:rPr>
-                <w:noProof/>
-                <w:webHidden/>
-              </w:rPr>
-              <w:t>1</w:t>
-            </w:r>
-            <w:r>
-              <w:rPr>
-                <w:noProof/>
-                <w:webHidden/>
-              </w:rPr>
-              <w:fldChar w:fldCharType="end"/>
-            </w:r>
-          </w:hyperlink>
-        </w:p>
-        <w:p>
-          <w:pPr>
-            <w:pStyle w:val="30"/>
-            <w:tabs>
-              <w:tab w:val="left" w:pos="1600"/>
-              <w:tab w:val="right" w:leader="dot" w:pos="9016"/>
-            </w:tabs>
-            <w:ind w:left="880"/>
-            <w:rPr>
-              <w:noProof/>
-              <w:sz w:val="20"/>
-            </w:rPr>
-          </w:pPr>
-          <w:hyperlink w:anchor="_Toc102421475" w:history="1">
-            <w:r>
-              <w:rPr>
-                <w:rStyle w:val="a6"/>
-                <w:noProof/>
-              </w:rPr>
-              <w:t>3.1.2.</w:t>
-            </w:r>
-            <w:r>
-              <w:rPr>
-                <w:noProof/>
-                <w:sz w:val="20"/>
-              </w:rPr>
-              <w:tab/>
-            </w:r>
-            <w:r>
-              <w:rPr>
-                <w:rStyle w:val="a6"/>
-                <w:noProof/>
-              </w:rPr>
-              <w:t>연구 내용 절-1-2</w:t>
-            </w:r>
-            <w:r>
-              <w:rPr>
-                <w:noProof/>
-                <w:webHidden/>
-              </w:rPr>
-              <w:tab/>
-            </w:r>
-            <w:r>
-              <w:rPr>
-                <w:noProof/>
-                <w:webHidden/>
-              </w:rPr>
-              <w:fldChar w:fldCharType="begin"/>
-            </w:r>
-            <w:r>
-              <w:rPr>
-                <w:noProof/>
-                <w:webHidden/>
-              </w:rPr>
-              <w:instrText xml:space="preserve"> PAGEREF _Toc102421475 \h </w:instrText>
+              <w:instrText xml:space="preserve"> PAGEREF _Toc103165276 \h </w:instrText>
             </w:r>
             <w:r>
               <w:rPr>
@@ -1435,13 +1435,13 @@
               <w:sz w:val="20"/>
             </w:rPr>
           </w:pPr>
-          <w:hyperlink w:anchor="_Toc102421476" w:history="1">
+          <w:hyperlink w:anchor="_Toc103165277" w:history="1">
             <w:r>
               <w:rPr>
                 <w:rStyle w:val="a6"/>
                 <w:noProof/>
               </w:rPr>
-              <w:t>3.2.</w:t>
+              <w:t>3.1.</w:t>
             </w:r>
             <w:r>
               <w:rPr>
@@ -1455,7 +1455,7 @@
                 <w:rStyle w:val="a6"/>
                 <w:noProof/>
               </w:rPr>
-              <w:t>연구 내용 절-2</w:t>
+              <w:t>블록체인</w:t>
             </w:r>
             <w:r>
               <w:rPr>
@@ -1476,7 +1476,7 @@
                 <w:noProof/>
                 <w:webHidden/>
               </w:rPr>
-              <w:instrText xml:space="preserve"> PAGEREF _Toc102421476 \h </w:instrText>
+              <w:instrText xml:space="preserve"> PAGEREF _Toc103165277 \h </w:instrText>
             </w:r>
             <w:r>
               <w:rPr>
@@ -1520,13 +1520,13 @@
               <w:sz w:val="20"/>
             </w:rPr>
           </w:pPr>
-          <w:hyperlink w:anchor="_Toc102421477" w:history="1">
+          <w:hyperlink w:anchor="_Toc103165278" w:history="1">
             <w:r>
               <w:rPr>
                 <w:rStyle w:val="a6"/>
                 <w:noProof/>
               </w:rPr>
-              <w:t>3.3.</w:t>
+              <w:t>3.2.</w:t>
             </w:r>
             <w:r>
               <w:rPr>
@@ -1540,7 +1540,7 @@
                 <w:rStyle w:val="a6"/>
                 <w:noProof/>
               </w:rPr>
-              <w:t>연구 내용 절-3</w:t>
+              <w:t>서버</w:t>
             </w:r>
             <w:r>
               <w:rPr>
@@ -1561,7 +1561,7 @@
                 <w:noProof/>
                 <w:webHidden/>
               </w:rPr>
-              <w:instrText xml:space="preserve"> PAGEREF _Toc102421477 \h </w:instrText>
+              <w:instrText xml:space="preserve"> PAGEREF _Toc103165278 \h </w:instrText>
             </w:r>
             <w:r>
               <w:rPr>
@@ -1594,24 +1594,24 @@
         </w:p>
         <w:p>
           <w:pPr>
-            <w:pStyle w:val="30"/>
+            <w:pStyle w:val="20"/>
             <w:tabs>
-              <w:tab w:val="left" w:pos="1600"/>
+              <w:tab w:val="left" w:pos="1000"/>
               <w:tab w:val="right" w:leader="dot" w:pos="9016"/>
             </w:tabs>
-            <w:ind w:left="880"/>
+            <w:ind w:left="440"/>
             <w:rPr>
               <w:noProof/>
               <w:sz w:val="20"/>
             </w:rPr>
           </w:pPr>
-          <w:hyperlink w:anchor="_Toc102421478" w:history="1">
+          <w:hyperlink w:anchor="_Toc103165279" w:history="1">
             <w:r>
               <w:rPr>
                 <w:rStyle w:val="a6"/>
                 <w:noProof/>
               </w:rPr>
-              <w:t>3.3.1.</w:t>
+              <w:t>3.3.</w:t>
             </w:r>
             <w:r>
               <w:rPr>
@@ -1625,7 +1625,7 @@
                 <w:rStyle w:val="a6"/>
                 <w:noProof/>
               </w:rPr>
-              <w:t>연구 내용 절-3-1</w:t>
+              <w:t>웹</w:t>
             </w:r>
             <w:r>
               <w:rPr>
@@ -1646,7 +1646,7 @@
                 <w:noProof/>
                 <w:webHidden/>
               </w:rPr>
-              <w:instrText xml:space="preserve"> PAGEREF _Toc102421478 \h </w:instrText>
+              <w:instrText xml:space="preserve"> PAGEREF _Toc103165279 \h </w:instrText>
             </w:r>
             <w:r>
               <w:rPr>
@@ -1679,24 +1679,24 @@
         </w:p>
         <w:p>
           <w:pPr>
-            <w:pStyle w:val="30"/>
+            <w:pStyle w:val="20"/>
             <w:tabs>
-              <w:tab w:val="left" w:pos="1600"/>
+              <w:tab w:val="left" w:pos="1000"/>
               <w:tab w:val="right" w:leader="dot" w:pos="9016"/>
             </w:tabs>
-            <w:ind w:left="880"/>
+            <w:ind w:left="440"/>
             <w:rPr>
               <w:noProof/>
               <w:sz w:val="20"/>
             </w:rPr>
           </w:pPr>
-          <w:hyperlink w:anchor="_Toc102421479" w:history="1">
+          <w:hyperlink w:anchor="_Toc103165280" w:history="1">
             <w:r>
               <w:rPr>
                 <w:rStyle w:val="a6"/>
                 <w:noProof/>
               </w:rPr>
-              <w:t>3.3.2.</w:t>
+              <w:t>3.4.</w:t>
             </w:r>
             <w:r>
               <w:rPr>
@@ -1710,7 +1710,7 @@
                 <w:rStyle w:val="a6"/>
                 <w:noProof/>
               </w:rPr>
-              <w:t>연구 내용 절-3-2</w:t>
+              <w:t>서비스 사용 과정</w:t>
             </w:r>
             <w:r>
               <w:rPr>
@@ -1731,7 +1731,7 @@
                 <w:noProof/>
                 <w:webHidden/>
               </w:rPr>
-              <w:instrText xml:space="preserve"> PAGEREF _Toc102421479 \h </w:instrText>
+              <w:instrText xml:space="preserve"> PAGEREF _Toc103165280 \h </w:instrText>
             </w:r>
             <w:r>
               <w:rPr>
@@ -1774,7 +1774,7 @@
               <w:sz w:val="20"/>
             </w:rPr>
           </w:pPr>
-          <w:hyperlink w:anchor="_Toc102421480" w:history="1">
+          <w:hyperlink w:anchor="_Toc103165281" w:history="1">
             <w:r>
               <w:rPr>
                 <w:rStyle w:val="a6"/>
@@ -1815,7 +1815,262 @@
                 <w:noProof/>
                 <w:webHidden/>
               </w:rPr>
-              <w:instrText xml:space="preserve"> PAGEREF _Toc102421480 \h </w:instrText>
+              <w:instrText xml:space="preserve"> PAGEREF _Toc103165281 \h </w:instrText>
+            </w:r>
+            <w:r>
+              <w:rPr>
+                <w:noProof/>
+                <w:webHidden/>
+              </w:rPr>
+            </w:r>
+            <w:r>
+              <w:rPr>
+                <w:noProof/>
+                <w:webHidden/>
+              </w:rPr>
+              <w:fldChar w:fldCharType="separate"/>
+            </w:r>
+            <w:r>
+              <w:rPr>
+                <w:noProof/>
+                <w:webHidden/>
+              </w:rPr>
+              <w:t>2</w:t>
+            </w:r>
+            <w:r>
+              <w:rPr>
+                <w:noProof/>
+                <w:webHidden/>
+              </w:rPr>
+              <w:fldChar w:fldCharType="end"/>
+            </w:r>
+          </w:hyperlink>
+        </w:p>
+        <w:p>
+          <w:pPr>
+            <w:pStyle w:val="20"/>
+            <w:tabs>
+              <w:tab w:val="left" w:pos="1000"/>
+              <w:tab w:val="right" w:leader="dot" w:pos="9016"/>
+            </w:tabs>
+            <w:ind w:left="440"/>
+            <w:rPr>
+              <w:noProof/>
+              <w:sz w:val="20"/>
+            </w:rPr>
+          </w:pPr>
+          <w:hyperlink w:anchor="_Toc103165282" w:history="1">
+            <w:r>
+              <w:rPr>
+                <w:rStyle w:val="a6"/>
+                <w:noProof/>
+              </w:rPr>
+              <w:t>4.1.</w:t>
+            </w:r>
+            <w:r>
+              <w:rPr>
+                <w:noProof/>
+                <w:sz w:val="20"/>
+              </w:rPr>
+              <w:tab/>
+            </w:r>
+            <w:r>
+              <w:rPr>
+                <w:rStyle w:val="a6"/>
+                <w:noProof/>
+              </w:rPr>
+              <w:t>설계 변경 내역</w:t>
+            </w:r>
+            <w:r>
+              <w:rPr>
+                <w:noProof/>
+                <w:webHidden/>
+              </w:rPr>
+              <w:tab/>
+            </w:r>
+            <w:r>
+              <w:rPr>
+                <w:noProof/>
+                <w:webHidden/>
+              </w:rPr>
+              <w:fldChar w:fldCharType="begin"/>
+            </w:r>
+            <w:r>
+              <w:rPr>
+                <w:noProof/>
+                <w:webHidden/>
+              </w:rPr>
+              <w:instrText xml:space="preserve"> PAGEREF _Toc103165282 \h </w:instrText>
+            </w:r>
+            <w:r>
+              <w:rPr>
+                <w:noProof/>
+                <w:webHidden/>
+              </w:rPr>
+            </w:r>
+            <w:r>
+              <w:rPr>
+                <w:noProof/>
+                <w:webHidden/>
+              </w:rPr>
+              <w:fldChar w:fldCharType="separate"/>
+            </w:r>
+            <w:r>
+              <w:rPr>
+                <w:noProof/>
+                <w:webHidden/>
+              </w:rPr>
+              <w:t>2</w:t>
+            </w:r>
+            <w:r>
+              <w:rPr>
+                <w:noProof/>
+                <w:webHidden/>
+              </w:rPr>
+              <w:fldChar w:fldCharType="end"/>
+            </w:r>
+          </w:hyperlink>
+        </w:p>
+        <w:p>
+          <w:pPr>
+            <w:pStyle w:val="20"/>
+            <w:tabs>
+              <w:tab w:val="left" w:pos="1000"/>
+              <w:tab w:val="right" w:leader="dot" w:pos="9016"/>
+            </w:tabs>
+            <w:ind w:left="440"/>
+            <w:rPr>
+              <w:noProof/>
+              <w:sz w:val="20"/>
+            </w:rPr>
+          </w:pPr>
+          <w:hyperlink w:anchor="_Toc103165283" w:history="1">
+            <w:r>
+              <w:rPr>
+                <w:rStyle w:val="a6"/>
+                <w:noProof/>
+              </w:rPr>
+              <w:t>4.2.</w:t>
+            </w:r>
+            <w:r>
+              <w:rPr>
+                <w:noProof/>
+                <w:sz w:val="20"/>
+              </w:rPr>
+              <w:tab/>
+            </w:r>
+            <w:r>
+              <w:rPr>
+                <w:rStyle w:val="a6"/>
+                <w:noProof/>
+              </w:rPr>
+              <w:t>연구 결과 분석</w:t>
+            </w:r>
+            <w:r>
+              <w:rPr>
+                <w:noProof/>
+                <w:webHidden/>
+              </w:rPr>
+              <w:tab/>
+            </w:r>
+            <w:r>
+              <w:rPr>
+                <w:noProof/>
+                <w:webHidden/>
+              </w:rPr>
+              <w:fldChar w:fldCharType="begin"/>
+            </w:r>
+            <w:r>
+              <w:rPr>
+                <w:noProof/>
+                <w:webHidden/>
+              </w:rPr>
+              <w:instrText xml:space="preserve"> PAGEREF _Toc103165283 \h </w:instrText>
+            </w:r>
+            <w:r>
+              <w:rPr>
+                <w:noProof/>
+                <w:webHidden/>
+              </w:rPr>
+            </w:r>
+            <w:r>
+              <w:rPr>
+                <w:noProof/>
+                <w:webHidden/>
+              </w:rPr>
+              <w:fldChar w:fldCharType="separate"/>
+            </w:r>
+            <w:r>
+              <w:rPr>
+                <w:noProof/>
+                <w:webHidden/>
+              </w:rPr>
+              <w:t>2</w:t>
+            </w:r>
+            <w:r>
+              <w:rPr>
+                <w:noProof/>
+                <w:webHidden/>
+              </w:rPr>
+              <w:fldChar w:fldCharType="end"/>
+            </w:r>
+          </w:hyperlink>
+        </w:p>
+        <w:p>
+          <w:pPr>
+            <w:pStyle w:val="20"/>
+            <w:tabs>
+              <w:tab w:val="left" w:pos="1000"/>
+              <w:tab w:val="right" w:leader="dot" w:pos="9016"/>
+            </w:tabs>
+            <w:ind w:left="440"/>
+            <w:rPr>
+              <w:noProof/>
+              <w:sz w:val="20"/>
+            </w:rPr>
+          </w:pPr>
+          <w:hyperlink w:anchor="_Toc103165284" w:history="1">
+            <w:r>
+              <w:rPr>
+                <w:rStyle w:val="a6"/>
+                <w:noProof/>
+              </w:rPr>
+              <w:t>4.3.</w:t>
+            </w:r>
+            <w:r>
+              <w:rPr>
+                <w:noProof/>
+                <w:sz w:val="20"/>
+              </w:rPr>
+              <w:tab/>
+            </w:r>
+            <w:r>
+              <w:rPr>
+                <w:rStyle w:val="a6"/>
+                <w:noProof/>
+              </w:rPr>
+              <w:t>평가</w:t>
+            </w:r>
+            <w:r>
+              <w:rPr>
+                <w:noProof/>
+                <w:webHidden/>
+              </w:rPr>
+              <w:tab/>
+            </w:r>
+            <w:r>
+              <w:rPr>
+                <w:noProof/>
+                <w:webHidden/>
+              </w:rPr>
+              <w:fldChar w:fldCharType="begin"/>
+            </w:r>
+            <w:r>
+              <w:rPr>
+                <w:noProof/>
+                <w:webHidden/>
+              </w:rPr>
+              <w:instrText xml:space="preserve"> PAGEREF _Toc103165284 \h </w:instrText>
             </w:r>
             <w:r>
               <w:rPr>
@@ -1858,7 +2113,7 @@
               <w:sz w:val="20"/>
             </w:rPr>
           </w:pPr>
-          <w:hyperlink w:anchor="_Toc102421481" w:history="1">
+          <w:hyperlink w:anchor="_Toc103165285" w:history="1">
             <w:r>
               <w:rPr>
                 <w:rStyle w:val="a6"/>
@@ -1899,7 +2154,177 @@
                 <w:noProof/>
                 <w:webHidden/>
               </w:rPr>
-              <w:instrText xml:space="preserve"> PAGEREF _Toc102421481 \h </w:instrText>
+              <w:instrText xml:space="preserve"> PAGEREF _Toc103165285 \h </w:instrText>
+            </w:r>
+            <w:r>
+              <w:rPr>
+                <w:noProof/>
+                <w:webHidden/>
+              </w:rPr>
+            </w:r>
+            <w:r>
+              <w:rPr>
+                <w:noProof/>
+                <w:webHidden/>
+              </w:rPr>
+              <w:fldChar w:fldCharType="separate"/>
+            </w:r>
+            <w:r>
+              <w:rPr>
+                <w:noProof/>
+                <w:webHidden/>
+              </w:rPr>
+              <w:t>2</w:t>
+            </w:r>
+            <w:r>
+              <w:rPr>
+                <w:noProof/>
+                <w:webHidden/>
+              </w:rPr>
+              <w:fldChar w:fldCharType="end"/>
+            </w:r>
+          </w:hyperlink>
+        </w:p>
+        <w:p>
+          <w:pPr>
+            <w:pStyle w:val="20"/>
+            <w:tabs>
+              <w:tab w:val="left" w:pos="1000"/>
+              <w:tab w:val="right" w:leader="dot" w:pos="9016"/>
+            </w:tabs>
+            <w:ind w:left="440"/>
+            <w:rPr>
+              <w:noProof/>
+              <w:sz w:val="20"/>
+            </w:rPr>
+          </w:pPr>
+          <w:hyperlink w:anchor="_Toc103165286" w:history="1">
+            <w:r>
+              <w:rPr>
+                <w:rStyle w:val="a6"/>
+                <w:noProof/>
+              </w:rPr>
+              <w:t>5.1.</w:t>
+            </w:r>
+            <w:r>
+              <w:rPr>
+                <w:noProof/>
+                <w:sz w:val="20"/>
+              </w:rPr>
+              <w:tab/>
+            </w:r>
+            <w:r>
+              <w:rPr>
+                <w:rStyle w:val="a6"/>
+                <w:noProof/>
+              </w:rPr>
+              <w:t>결론</w:t>
+            </w:r>
+            <w:r>
+              <w:rPr>
+                <w:noProof/>
+                <w:webHidden/>
+              </w:rPr>
+              <w:tab/>
+            </w:r>
+            <w:r>
+              <w:rPr>
+                <w:noProof/>
+                <w:webHidden/>
+              </w:rPr>
+              <w:fldChar w:fldCharType="begin"/>
+            </w:r>
+            <w:r>
+              <w:rPr>
+                <w:noProof/>
+                <w:webHidden/>
+              </w:rPr>
+              <w:instrText xml:space="preserve"> PAGEREF _Toc103165286 \h </w:instrText>
+            </w:r>
+            <w:r>
+              <w:rPr>
+                <w:noProof/>
+                <w:webHidden/>
+              </w:rPr>
+            </w:r>
+            <w:r>
+              <w:rPr>
+                <w:noProof/>
+                <w:webHidden/>
+              </w:rPr>
+              <w:fldChar w:fldCharType="separate"/>
+            </w:r>
+            <w:r>
+              <w:rPr>
+                <w:noProof/>
+                <w:webHidden/>
+              </w:rPr>
+              <w:t>2</w:t>
+            </w:r>
+            <w:r>
+              <w:rPr>
+                <w:noProof/>
+                <w:webHidden/>
+              </w:rPr>
+              <w:fldChar w:fldCharType="end"/>
+            </w:r>
+          </w:hyperlink>
+        </w:p>
+        <w:p>
+          <w:pPr>
+            <w:pStyle w:val="20"/>
+            <w:tabs>
+              <w:tab w:val="left" w:pos="1000"/>
+              <w:tab w:val="right" w:leader="dot" w:pos="9016"/>
+            </w:tabs>
+            <w:ind w:left="440"/>
+            <w:rPr>
+              <w:noProof/>
+              <w:sz w:val="20"/>
+            </w:rPr>
+          </w:pPr>
+          <w:hyperlink w:anchor="_Toc103165287" w:history="1">
+            <w:r>
+              <w:rPr>
+                <w:rStyle w:val="a6"/>
+                <w:noProof/>
+              </w:rPr>
+              <w:t>5.2.</w:t>
+            </w:r>
+            <w:r>
+              <w:rPr>
+                <w:noProof/>
+                <w:sz w:val="20"/>
+              </w:rPr>
+              <w:tab/>
+            </w:r>
+            <w:r>
+              <w:rPr>
+                <w:rStyle w:val="a6"/>
+                <w:noProof/>
+              </w:rPr>
+              <w:t>향후 연구 방향</w:t>
+            </w:r>
+            <w:r>
+              <w:rPr>
+                <w:noProof/>
+                <w:webHidden/>
+              </w:rPr>
+              <w:tab/>
+            </w:r>
+            <w:r>
+              <w:rPr>
+                <w:noProof/>
+                <w:webHidden/>
+              </w:rPr>
+              <w:fldChar w:fldCharType="begin"/>
+            </w:r>
+            <w:r>
+              <w:rPr>
+                <w:noProof/>
+                <w:webHidden/>
+              </w:rPr>
+              <w:instrText xml:space="preserve"> PAGEREF _Toc103165287 \h </w:instrText>
             </w:r>
             <w:r>
               <w:rPr>
@@ -1942,7 +2367,7 @@
               <w:sz w:val="20"/>
             </w:rPr>
           </w:pPr>
-          <w:hyperlink w:anchor="_Toc102421482" w:history="1">
+          <w:hyperlink w:anchor="_Toc103165288" w:history="1">
             <w:r>
               <w:rPr>
                 <w:rStyle w:val="a6"/>
@@ -1962,6 +2387,344 @@
                 <w:rStyle w:val="a6"/>
                 <w:noProof/>
               </w:rPr>
+              <w:t>개발 일정 및 역할 분담</w:t>
+            </w:r>
+            <w:r>
+              <w:rPr>
+                <w:noProof/>
+                <w:webHidden/>
+              </w:rPr>
+              <w:tab/>
+            </w:r>
+            <w:r>
+              <w:rPr>
+                <w:noProof/>
+                <w:webHidden/>
+              </w:rPr>
+              <w:fldChar w:fldCharType="begin"/>
+            </w:r>
+            <w:r>
+              <w:rPr>
+                <w:noProof/>
+                <w:webHidden/>
+              </w:rPr>
+              <w:instrText xml:space="preserve"> PAGEREF _Toc103165288 \h </w:instrText>
+            </w:r>
+            <w:r>
+              <w:rPr>
+                <w:noProof/>
+                <w:webHidden/>
+              </w:rPr>
+            </w:r>
+            <w:r>
+              <w:rPr>
+                <w:noProof/>
+                <w:webHidden/>
+              </w:rPr>
+              <w:fldChar w:fldCharType="separate"/>
+            </w:r>
+            <w:r>
+              <w:rPr>
+                <w:noProof/>
+                <w:webHidden/>
+              </w:rPr>
+              <w:t>2</w:t>
+            </w:r>
+            <w:r>
+              <w:rPr>
+                <w:noProof/>
+                <w:webHidden/>
+              </w:rPr>
+              <w:fldChar w:fldCharType="end"/>
+            </w:r>
+          </w:hyperlink>
+        </w:p>
+        <w:p>
+          <w:pPr>
+            <w:pStyle w:val="20"/>
+            <w:tabs>
+              <w:tab w:val="left" w:pos="1000"/>
+              <w:tab w:val="right" w:leader="dot" w:pos="9016"/>
+            </w:tabs>
+            <w:ind w:left="440"/>
+            <w:rPr>
+              <w:noProof/>
+              <w:sz w:val="20"/>
+            </w:rPr>
+          </w:pPr>
+          <w:hyperlink w:anchor="_Toc103165289" w:history="1">
+            <w:r>
+              <w:rPr>
+                <w:rStyle w:val="a6"/>
+                <w:noProof/>
+              </w:rPr>
+              <w:t>6.1.</w:t>
+            </w:r>
+            <w:r>
+              <w:rPr>
+                <w:noProof/>
+                <w:sz w:val="20"/>
+              </w:rPr>
+              <w:tab/>
+            </w:r>
+            <w:r>
+              <w:rPr>
+                <w:rStyle w:val="a6"/>
+                <w:noProof/>
+              </w:rPr>
+              <w:t>개발 일정</w:t>
+            </w:r>
+            <w:r>
+              <w:rPr>
+                <w:noProof/>
+                <w:webHidden/>
+              </w:rPr>
+              <w:tab/>
+            </w:r>
+            <w:r>
+              <w:rPr>
+                <w:noProof/>
+                <w:webHidden/>
+              </w:rPr>
+              <w:fldChar w:fldCharType="begin"/>
+            </w:r>
+            <w:r>
+              <w:rPr>
+                <w:noProof/>
+                <w:webHidden/>
+              </w:rPr>
+              <w:instrText xml:space="preserve"> PAGEREF _Toc103165289 \h </w:instrText>
+            </w:r>
+            <w:r>
+              <w:rPr>
+                <w:noProof/>
+                <w:webHidden/>
+              </w:rPr>
+            </w:r>
+            <w:r>
+              <w:rPr>
+                <w:noProof/>
+                <w:webHidden/>
+              </w:rPr>
+              <w:fldChar w:fldCharType="separate"/>
+            </w:r>
+            <w:r>
+              <w:rPr>
+                <w:noProof/>
+                <w:webHidden/>
+              </w:rPr>
+              <w:t>2</w:t>
+            </w:r>
+            <w:r>
+              <w:rPr>
+                <w:noProof/>
+                <w:webHidden/>
+              </w:rPr>
+              <w:fldChar w:fldCharType="end"/>
+            </w:r>
+          </w:hyperlink>
+        </w:p>
+        <w:p>
+          <w:pPr>
+            <w:pStyle w:val="20"/>
+            <w:tabs>
+              <w:tab w:val="left" w:pos="1000"/>
+              <w:tab w:val="right" w:leader="dot" w:pos="9016"/>
+            </w:tabs>
+            <w:ind w:left="440"/>
+            <w:rPr>
+              <w:noProof/>
+              <w:sz w:val="20"/>
+            </w:rPr>
+          </w:pPr>
+          <w:hyperlink w:anchor="_Toc103165290" w:history="1">
+            <w:r>
+              <w:rPr>
+                <w:rStyle w:val="a6"/>
+                <w:noProof/>
+              </w:rPr>
+              <w:t>6.2.</w:t>
+            </w:r>
+            <w:r>
+              <w:rPr>
+                <w:noProof/>
+                <w:sz w:val="20"/>
+              </w:rPr>
+              <w:tab/>
+            </w:r>
+            <w:r>
+              <w:rPr>
+                <w:rStyle w:val="a6"/>
+                <w:noProof/>
+              </w:rPr>
+              <w:t>역할 분담</w:t>
+            </w:r>
+            <w:r>
+              <w:rPr>
+                <w:noProof/>
+                <w:webHidden/>
+              </w:rPr>
+              <w:tab/>
+            </w:r>
+            <w:r>
+              <w:rPr>
+                <w:noProof/>
+                <w:webHidden/>
+              </w:rPr>
+              <w:fldChar w:fldCharType="begin"/>
+            </w:r>
+            <w:r>
+              <w:rPr>
+                <w:noProof/>
+                <w:webHidden/>
+              </w:rPr>
+              <w:instrText xml:space="preserve"> PAGEREF _Toc103165290 \h </w:instrText>
+            </w:r>
+            <w:r>
+              <w:rPr>
+                <w:noProof/>
+                <w:webHidden/>
+              </w:rPr>
+            </w:r>
+            <w:r>
+              <w:rPr>
+                <w:noProof/>
+                <w:webHidden/>
+              </w:rPr>
+              <w:fldChar w:fldCharType="separate"/>
+            </w:r>
+            <w:r>
+              <w:rPr>
+                <w:noProof/>
+                <w:webHidden/>
+              </w:rPr>
+              <w:t>3</w:t>
+            </w:r>
+            <w:r>
+              <w:rPr>
+                <w:noProof/>
+                <w:webHidden/>
+              </w:rPr>
+              <w:fldChar w:fldCharType="end"/>
+            </w:r>
+          </w:hyperlink>
+        </w:p>
+        <w:p>
+          <w:pPr>
+            <w:pStyle w:val="10"/>
+            <w:tabs>
+              <w:tab w:val="left" w:pos="425"/>
+              <w:tab w:val="right" w:leader="dot" w:pos="9016"/>
+            </w:tabs>
+            <w:rPr>
+              <w:noProof/>
+              <w:sz w:val="20"/>
+            </w:rPr>
+          </w:pPr>
+          <w:hyperlink w:anchor="_Toc103165291" w:history="1">
+            <w:r>
+              <w:rPr>
+                <w:rStyle w:val="a6"/>
+                <w:noProof/>
+              </w:rPr>
+              <w:t>7.</w:t>
+            </w:r>
+            <w:r>
+              <w:rPr>
+                <w:noProof/>
+                <w:sz w:val="20"/>
+              </w:rPr>
+              <w:tab/>
+            </w:r>
+            <w:r>
+              <w:rPr>
+                <w:rStyle w:val="a6"/>
+                <w:noProof/>
+              </w:rPr>
+              <w:t>산업체 멘토링 결과 반영 내용</w:t>
+            </w:r>
+            <w:r>
+              <w:rPr>
+                <w:noProof/>
+                <w:webHidden/>
+              </w:rPr>
+              <w:tab/>
+            </w:r>
+            <w:r>
+              <w:rPr>
+                <w:noProof/>
+                <w:webHidden/>
+              </w:rPr>
+              <w:fldChar w:fldCharType="begin"/>
+            </w:r>
+            <w:r>
+              <w:rPr>
+                <w:noProof/>
+                <w:webHidden/>
+              </w:rPr>
+              <w:instrText xml:space="preserve"> PAGEREF _Toc103165291 \h </w:instrText>
+            </w:r>
+            <w:r>
+              <w:rPr>
+                <w:noProof/>
+                <w:webHidden/>
+              </w:rPr>
+            </w:r>
+            <w:r>
+              <w:rPr>
+                <w:noProof/>
+                <w:webHidden/>
+              </w:rPr>
+              <w:fldChar w:fldCharType="separate"/>
+            </w:r>
+            <w:r>
+              <w:rPr>
+                <w:noProof/>
+                <w:webHidden/>
+              </w:rPr>
+              <w:t>3</w:t>
+            </w:r>
+            <w:r>
+              <w:rPr>
+                <w:noProof/>
+                <w:webHidden/>
+              </w:rPr>
+              <w:fldChar w:fldCharType="end"/>
+            </w:r>
+          </w:hyperlink>
+        </w:p>
+        <w:p>
+          <w:pPr>
+            <w:pStyle w:val="10"/>
+            <w:tabs>
+              <w:tab w:val="left" w:pos="425"/>
+              <w:tab w:val="right" w:leader="dot" w:pos="9016"/>
+            </w:tabs>
+            <w:rPr>
+              <w:noProof/>
+              <w:sz w:val="20"/>
+            </w:rPr>
+          </w:pPr>
+          <w:hyperlink w:anchor="_Toc103165292" w:history="1">
+            <w:r>
+              <w:rPr>
+                <w:rStyle w:val="a6"/>
+                <w:noProof/>
+              </w:rPr>
+              <w:t>8.</w:t>
+            </w:r>
+            <w:r>
+              <w:rPr>
+                <w:noProof/>
+                <w:sz w:val="20"/>
+              </w:rPr>
+              <w:tab/>
+            </w:r>
+            <w:r>
+              <w:rPr>
+                <w:rStyle w:val="a6"/>
+                <w:noProof/>
+              </w:rPr>
               <w:t>참고 문헌</w:t>
             </w:r>
             <w:r>
@@ -1983,7 +2746,7 @@
                 <w:noProof/>
                 <w:webHidden/>
               </w:rPr>
-              <w:instrText xml:space="preserve"> PAGEREF _Toc102421482 \h </w:instrText>
+              <w:instrText xml:space="preserve"> PAGEREF _Toc103165292 \h </w:instrText>
             </w:r>
             <w:r>
               <w:rPr>
@@ -2003,7 +2766,7 @@
                 <w:noProof/>
                 <w:webHidden/>
               </w:rPr>
-              <w:t>2</w:t>
+              <w:t>3</w:t>
             </w:r>
             <w:r>
               <w:rPr>
@@ -2042,7 +2805,7 @@
       <w:pPr>
         <w:pStyle w:val="1"/>
       </w:pPr>
-      <w:bookmarkStart w:id="0" w:name="_Toc102421465"/>
+      <w:bookmarkStart w:id="0" w:name="_Toc103165266"/>
       <w:r>
         <w:rPr>
           <w:rFonts w:hint="eastAsia"/>
@@ -2056,7 +2819,7 @@
       <w:pPr>
         <w:pStyle w:val="2"/>
       </w:pPr>
-      <w:bookmarkStart w:id="1" w:name="_Toc102421466"/>
+      <w:bookmarkStart w:id="1" w:name="_Toc103165267"/>
       <w:r>
         <w:rPr>
           <w:rFonts w:hint="eastAsia"/>
@@ -2065,261 +2828,656 @@
       </w:r>
       <w:bookmarkEnd w:id="1"/>
     </w:p>
+    <w:p>
+      <w:r>
+        <w:rPr>
+          <w:rFonts w:hint="eastAsia"/>
+        </w:rPr>
+        <w:t>착수보고서 과제 배경</w:t>
+      </w:r>
+    </w:p>
+    <w:p>
+      <w:pPr>
+        <w:pStyle w:val="2"/>
+      </w:pPr>
+      <w:bookmarkStart w:id="2" w:name="_Toc103165268"/>
+      <w:r>
+        <w:rPr>
+          <w:rFonts w:hint="eastAsia"/>
+        </w:rPr>
+        <w:t>기존 문제점</w:t>
+      </w:r>
+      <w:bookmarkEnd w:id="2"/>
+    </w:p>
+    <w:p>
+      <w:r>
+        <w:rPr>
+          <w:rFonts w:hint="eastAsia"/>
+        </w:rPr>
+        <w:t>착수보고서 필요성</w:t>
+      </w:r>
+    </w:p>
+    <w:p>
+      <w:pPr>
+        <w:pStyle w:val="2"/>
+      </w:pPr>
+      <w:bookmarkStart w:id="3" w:name="_Toc103165269"/>
+      <w:r>
+        <w:rPr>
+          <w:rFonts w:hint="eastAsia"/>
+        </w:rPr>
+        <w:t>연구 목표</w:t>
+      </w:r>
+      <w:bookmarkEnd w:id="3"/>
+    </w:p>
+    <w:p>
+      <w:r>
+        <w:rPr>
+          <w:rFonts w:hint="eastAsia"/>
+        </w:rPr>
+        <w:t>착수보고서 목표,</w:t>
+      </w:r>
+      <w:r>
+        <w:t xml:space="preserve"> </w:t>
+      </w:r>
+      <w:r>
+        <w:rPr>
+          <w:rFonts w:hint="eastAsia"/>
+        </w:rPr>
+        <w:t>중간보고서 목표</w:t>
+      </w:r>
+    </w:p>
+    <w:p>
+      <w:pPr>
+        <w:pStyle w:val="1"/>
+      </w:pPr>
+      <w:bookmarkStart w:id="4" w:name="_Toc103165270"/>
+      <w:r>
+        <w:rPr>
+          <w:rFonts w:hint="eastAsia"/>
+        </w:rPr>
+        <w:t>연구 배경</w:t>
+      </w:r>
+      <w:bookmarkEnd w:id="4"/>
+    </w:p>
+    <w:p>
+      <w:pPr>
+        <w:pStyle w:val="2"/>
+      </w:pPr>
+      <w:bookmarkStart w:id="5" w:name="_Toc103165271"/>
+      <w:r>
+        <w:rPr>
+          <w:rFonts w:hint="eastAsia"/>
+        </w:rPr>
+        <w:t>배경 지식</w:t>
+      </w:r>
+      <w:bookmarkEnd w:id="5"/>
+    </w:p>
+    <w:p>
+      <w:r>
+        <w:rPr>
+          <w:rFonts w:hint="eastAsia"/>
+        </w:rPr>
+        <w:t>착수보고서 사용 기술</w:t>
+      </w:r>
+    </w:p>
+    <w:p>
+      <w:pPr>
+        <w:pStyle w:val="2"/>
+      </w:pPr>
+      <w:bookmarkStart w:id="6" w:name="_Toc103165272"/>
+      <w:r>
+        <w:rPr>
+          <w:rFonts w:hint="eastAsia"/>
+        </w:rPr>
+        <w:t>요구사항과 제약사항</w:t>
+      </w:r>
+      <w:bookmarkEnd w:id="6"/>
+    </w:p>
+    <w:p>
+      <w:r>
+        <w:rPr>
+          <w:rFonts w:hint="eastAsia"/>
+        </w:rPr>
+        <w:t>착수보고서 요구 사항</w:t>
+      </w:r>
+      <w:r>
+        <w:t xml:space="preserve">, </w:t>
+      </w:r>
+      <w:r>
+        <w:rPr>
+          <w:rFonts w:hint="eastAsia"/>
+        </w:rPr>
+        <w:t>제약 사항,</w:t>
+      </w:r>
+      <w:r>
+        <w:t xml:space="preserve"> </w:t>
+      </w:r>
+      <w:r>
+        <w:rPr>
+          <w:rFonts w:hint="eastAsia"/>
+        </w:rPr>
+        <w:t>중간보고서 분석과 수정</w:t>
+      </w:r>
+    </w:p>
+    <w:p>
+      <w:pPr>
+        <w:pStyle w:val="3"/>
+      </w:pPr>
+      <w:bookmarkStart w:id="7" w:name="_Toc103165273"/>
+      <w:r>
+        <w:rPr>
+          <w:rFonts w:hint="eastAsia"/>
+        </w:rPr>
+        <w:t>요구사항</w:t>
+      </w:r>
+      <w:bookmarkEnd w:id="7"/>
+    </w:p>
     <w:p/>
     <w:p>
       <w:pPr>
+        <w:pStyle w:val="3"/>
+      </w:pPr>
+      <w:bookmarkStart w:id="8" w:name="_Toc103165274"/>
+      <w:r>
+        <w:rPr>
+          <w:rFonts w:hint="eastAsia"/>
+        </w:rPr>
+        <w:t>제약사항</w:t>
+      </w:r>
+      <w:bookmarkEnd w:id="8"/>
+    </w:p>
+    <w:p>
+      <w:pPr>
+        <w:rPr>
+          <w:rFonts w:hint="eastAsia"/>
+        </w:rPr>
+      </w:pPr>
+    </w:p>
+    <w:p>
+      <w:pPr>
         <w:pStyle w:val="2"/>
       </w:pPr>
-      <w:bookmarkStart w:id="2" w:name="_Toc102421467"/>
-      <w:r>
-        <w:rPr>
-          <w:rFonts w:hint="eastAsia"/>
-        </w:rPr>
-        <w:t>기존 문제점</w:t>
-      </w:r>
-      <w:bookmarkEnd w:id="2"/>
-    </w:p>
-    <w:p/>
+      <w:bookmarkStart w:id="9" w:name="_Toc103165275"/>
+      <w:r>
+        <w:rPr>
+          <w:rFonts w:hint="eastAsia"/>
+        </w:rPr>
+        <w:t>개발 환경</w:t>
+      </w:r>
+      <w:bookmarkEnd w:id="9"/>
+    </w:p>
+    <w:p>
+      <w:r>
+        <w:rPr>
+          <w:rFonts w:hint="eastAsia"/>
+        </w:rPr>
+        <w:t>착수보고서 개발 환경</w:t>
+      </w:r>
+    </w:p>
+    <w:p>
+      <w:r>
+        <w:rPr>
+          <w:rFonts w:hint="eastAsia"/>
+        </w:rPr>
+        <w:t>개발 언어,</w:t>
+      </w:r>
+      <w:r>
+        <w:t xml:space="preserve"> </w:t>
+      </w:r>
+      <w:r>
+        <w:rPr>
+          <w:rFonts w:hint="eastAsia"/>
+        </w:rPr>
+        <w:t>개발 도구,</w:t>
+      </w:r>
+      <w:r>
+        <w:t xml:space="preserve"> </w:t>
+      </w:r>
+      <w:r>
+        <w:rPr>
+          <w:rFonts w:hint="eastAsia"/>
+        </w:rPr>
+        <w:t>실행 환경,</w:t>
+      </w:r>
+      <w:r>
+        <w:t xml:space="preserve"> </w:t>
+      </w:r>
+      <w:r>
+        <w:rPr>
+          <w:rFonts w:hint="eastAsia"/>
+        </w:rPr>
+        <w:t>데이터베이스</w:t>
+      </w:r>
+    </w:p>
+    <w:p>
+      <w:pPr>
+        <w:pStyle w:val="1"/>
+      </w:pPr>
+      <w:bookmarkStart w:id="10" w:name="_Toc103165276"/>
+      <w:r>
+        <w:rPr>
+          <w:rFonts w:hint="eastAsia"/>
+        </w:rPr>
+        <w:t>연구 내용</w:t>
+      </w:r>
+      <w:bookmarkEnd w:id="10"/>
+    </w:p>
     <w:p>
       <w:pPr>
         <w:pStyle w:val="2"/>
       </w:pPr>
-      <w:bookmarkStart w:id="3" w:name="_Toc102421468"/>
-      <w:r>
-        <w:rPr>
-          <w:rFonts w:hint="eastAsia"/>
-        </w:rPr>
-        <w:t>연구 목표</w:t>
-      </w:r>
-      <w:bookmarkEnd w:id="3"/>
-    </w:p>
-    <w:p/>
+      <w:bookmarkStart w:id="11" w:name="_Toc103165277"/>
+      <w:r>
+        <w:rPr>
+          <w:rFonts w:hint="eastAsia"/>
+        </w:rPr>
+        <w:t>블록체인</w:t>
+      </w:r>
+      <w:bookmarkEnd w:id="11"/>
+    </w:p>
+    <w:p>
+      <w:proofErr w:type="spellStart"/>
+      <w:r>
+        <w:rPr>
+          <w:rFonts w:hint="eastAsia"/>
+        </w:rPr>
+        <w:t>솔리디티</w:t>
+      </w:r>
+      <w:proofErr w:type="spellEnd"/>
+      <w:r>
+        <w:rPr>
+          <w:rFonts w:hint="eastAsia"/>
+        </w:rPr>
+        <w:t xml:space="preserve"> 코드,</w:t>
+      </w:r>
+      <w:r>
+        <w:t xml:space="preserve"> </w:t>
+      </w:r>
+      <w:proofErr w:type="spellStart"/>
+      <w:r>
+        <w:rPr>
+          <w:rFonts w:hint="eastAsia"/>
+        </w:rPr>
+        <w:t>가나슈</w:t>
+      </w:r>
+      <w:proofErr w:type="spellEnd"/>
+      <w:r>
+        <w:rPr>
+          <w:rFonts w:hint="eastAsia"/>
+        </w:rPr>
+        <w:t xml:space="preserve"> 사용 연결</w:t>
+      </w:r>
+    </w:p>
+    <w:p>
+      <w:pPr>
+        <w:pStyle w:val="2"/>
+      </w:pPr>
+      <w:bookmarkStart w:id="12" w:name="_Toc103165278"/>
+      <w:r>
+        <w:rPr>
+          <w:rFonts w:hint="eastAsia"/>
+        </w:rPr>
+        <w:lastRenderedPageBreak/>
+        <w:t>서버</w:t>
+      </w:r>
+      <w:bookmarkEnd w:id="12"/>
+    </w:p>
+    <w:p>
+      <w:r>
+        <w:rPr>
+          <w:rFonts w:hint="eastAsia"/>
+        </w:rPr>
+        <w:t>서버 데이터베이스</w:t>
+      </w:r>
+      <w:r>
+        <w:t xml:space="preserve">, API </w:t>
+      </w:r>
+      <w:r>
+        <w:rPr>
+          <w:rFonts w:hint="eastAsia"/>
+        </w:rPr>
+        <w:t>목록</w:t>
+      </w:r>
+    </w:p>
+    <w:p>
+      <w:pPr>
+        <w:pStyle w:val="2"/>
+      </w:pPr>
+      <w:bookmarkStart w:id="13" w:name="_Toc103165279"/>
+      <w:r>
+        <w:rPr>
+          <w:rFonts w:hint="eastAsia"/>
+        </w:rPr>
+        <w:t>웹</w:t>
+      </w:r>
+      <w:bookmarkEnd w:id="13"/>
+    </w:p>
+    <w:p>
+      <w:pPr>
+        <w:rPr>
+          <w:rFonts w:hint="eastAsia"/>
+        </w:rPr>
+      </w:pPr>
+      <w:r>
+        <w:rPr>
+          <w:rFonts w:hint="eastAsia"/>
+        </w:rPr>
+        <w:t xml:space="preserve">웹 </w:t>
+      </w:r>
+      <w:r>
+        <w:rPr>
+          <w:rFonts w:hint="eastAsia"/>
+        </w:rPr>
+        <w:t>페이지</w:t>
+      </w:r>
+      <w:r>
+        <w:rPr>
+          <w:rFonts w:hint="eastAsia"/>
+        </w:rPr>
+        <w:t xml:space="preserve"> 특정 기능 설명</w:t>
+      </w:r>
+    </w:p>
+    <w:p>
+      <w:pPr>
+        <w:pStyle w:val="2"/>
+      </w:pPr>
+      <w:bookmarkStart w:id="14" w:name="_Toc103165280"/>
+      <w:r>
+        <w:rPr>
+          <w:rFonts w:hint="eastAsia"/>
+        </w:rPr>
+        <w:t>서비스 사용 과정</w:t>
+      </w:r>
+      <w:bookmarkEnd w:id="14"/>
+    </w:p>
+    <w:p>
+      <w:pPr>
+        <w:rPr>
+          <w:rFonts w:hint="eastAsia"/>
+        </w:rPr>
+      </w:pPr>
+      <w:r>
+        <w:rPr>
+          <w:rFonts w:hint="eastAsia"/>
+        </w:rPr>
+        <w:t xml:space="preserve">서비스 사용 사례 </w:t>
+      </w:r>
+      <w:r>
+        <w:t>(</w:t>
+      </w:r>
+      <w:r>
+        <w:rPr>
+          <w:rFonts w:hint="eastAsia"/>
+        </w:rPr>
+        <w:t>시나리오)</w:t>
+      </w:r>
+    </w:p>
     <w:p>
       <w:pPr>
         <w:pStyle w:val="1"/>
       </w:pPr>
-      <w:bookmarkStart w:id="4" w:name="_Toc102421469"/>
-      <w:r>
-        <w:rPr>
-          <w:rFonts w:hint="eastAsia"/>
-        </w:rPr>
-        <w:t>연구 배경</w:t>
-      </w:r>
-      <w:bookmarkEnd w:id="4"/>
+      <w:bookmarkStart w:id="15" w:name="_Toc103165281"/>
+      <w:r>
+        <w:rPr>
+          <w:rFonts w:hint="eastAsia"/>
+        </w:rPr>
+        <w:t>연구 결과 분석 및 평가</w:t>
+      </w:r>
+      <w:bookmarkEnd w:id="15"/>
     </w:p>
     <w:p>
       <w:pPr>
         <w:pStyle w:val="2"/>
       </w:pPr>
-      <w:bookmarkStart w:id="5" w:name="_Toc102421470"/>
-      <w:r>
-        <w:rPr>
-          <w:rFonts w:hint="eastAsia"/>
-        </w:rPr>
-        <w:t xml:space="preserve">연구 </w:t>
-      </w:r>
-      <w:r>
-        <w:rPr>
-          <w:rFonts w:hint="eastAsia"/>
-        </w:rPr>
-        <w:t>배경 항목-</w:t>
-      </w:r>
-      <w:r>
-        <w:t>1</w:t>
-      </w:r>
-      <w:bookmarkEnd w:id="5"/>
-    </w:p>
-    <w:p/>
+      <w:bookmarkStart w:id="16" w:name="_Toc103165282"/>
+      <w:r>
+        <w:rPr>
+          <w:rFonts w:hint="eastAsia"/>
+        </w:rPr>
+        <w:t>설계 변경 내역</w:t>
+      </w:r>
+      <w:bookmarkEnd w:id="16"/>
+    </w:p>
+    <w:p>
+      <w:pPr>
+        <w:rPr>
+          <w:rFonts w:hint="eastAsia"/>
+        </w:rPr>
+      </w:pPr>
+      <w:r>
+        <w:rPr>
+          <w:rFonts w:hint="eastAsia"/>
+        </w:rPr>
+        <w:t>중간 보고서의 설계 상세화 및 변경 내역</w:t>
+      </w:r>
+    </w:p>
     <w:p>
       <w:pPr>
         <w:pStyle w:val="2"/>
       </w:pPr>
-      <w:bookmarkStart w:id="6" w:name="_Toc102421471"/>
-      <w:r>
-        <w:rPr>
-          <w:rFonts w:hint="eastAsia"/>
-        </w:rPr>
-        <w:t>연구 배경 항목-</w:t>
-      </w:r>
-      <w:r>
-        <w:t>2</w:t>
-      </w:r>
-      <w:bookmarkEnd w:id="6"/>
-    </w:p>
-    <w:p/>
+      <w:bookmarkStart w:id="17" w:name="_Toc103165283"/>
+      <w:r>
+        <w:rPr>
+          <w:rFonts w:hint="eastAsia"/>
+        </w:rPr>
+        <w:t>연구 결과 분석</w:t>
+      </w:r>
+      <w:bookmarkEnd w:id="17"/>
+    </w:p>
+    <w:p>
+      <w:r>
+        <w:rPr>
+          <w:rFonts w:hint="eastAsia"/>
+        </w:rPr>
+        <w:t xml:space="preserve">웹 페이지 기능별 캡쳐 </w:t>
+      </w:r>
+      <w:r>
+        <w:t xml:space="preserve">&amp; </w:t>
+      </w:r>
+      <w:r>
+        <w:rPr>
+          <w:rFonts w:hint="eastAsia"/>
+        </w:rPr>
+        <w:t>설명</w:t>
+      </w:r>
+    </w:p>
+    <w:p>
+      <w:pPr>
+        <w:pStyle w:val="2"/>
+      </w:pPr>
+      <w:bookmarkStart w:id="18" w:name="_Toc103165284"/>
+      <w:r>
+        <w:rPr>
+          <w:rFonts w:hint="eastAsia"/>
+        </w:rPr>
+        <w:t>평가</w:t>
+      </w:r>
+      <w:bookmarkEnd w:id="18"/>
+    </w:p>
+    <w:p>
+      <w:r>
+        <w:rPr>
+          <w:rFonts w:hint="eastAsia"/>
+        </w:rPr>
+        <w:t>착수보고서 활용 방안과 기대 효과</w:t>
+      </w:r>
+    </w:p>
     <w:p>
       <w:pPr>
         <w:pStyle w:val="1"/>
       </w:pPr>
-      <w:bookmarkStart w:id="7" w:name="_Toc102421472"/>
-      <w:r>
-        <w:rPr>
-          <w:rFonts w:hint="eastAsia"/>
-        </w:rPr>
-        <w:t>연구 내용</w:t>
-      </w:r>
-      <w:bookmarkEnd w:id="7"/>
+      <w:bookmarkStart w:id="19" w:name="_Toc103165285"/>
+      <w:r>
+        <w:rPr>
+          <w:rFonts w:hint="eastAsia"/>
+        </w:rPr>
+        <w:t>결론 및 향후 연구 방향</w:t>
+      </w:r>
+      <w:bookmarkEnd w:id="19"/>
     </w:p>
     <w:p>
       <w:pPr>
         <w:pStyle w:val="2"/>
       </w:pPr>
-      <w:bookmarkStart w:id="8" w:name="_Toc102421473"/>
-      <w:r>
-        <w:rPr>
-          <w:rFonts w:hint="eastAsia"/>
-        </w:rPr>
-        <w:t>연구 내용 절-</w:t>
-      </w:r>
-      <w:r>
-        <w:t>1</w:t>
-      </w:r>
-      <w:bookmarkEnd w:id="8"/>
-    </w:p>
-    <w:p/>
-    <w:p>
-      <w:pPr>
-        <w:pStyle w:val="3"/>
-      </w:pPr>
-      <w:bookmarkStart w:id="9" w:name="_Toc102421474"/>
-      <w:r>
-        <w:rPr>
-          <w:rFonts w:hint="eastAsia"/>
-        </w:rPr>
-        <w:t>연구 내용 절-</w:t>
-      </w:r>
-      <w:r>
-        <w:t>1-1</w:t>
-      </w:r>
-      <w:bookmarkEnd w:id="9"/>
-    </w:p>
-    <w:p/>
-    <w:p>
-      <w:pPr>
-        <w:pStyle w:val="3"/>
-      </w:pPr>
-      <w:bookmarkStart w:id="10" w:name="_Toc102421475"/>
-      <w:r>
-        <w:rPr>
-          <w:rFonts w:hint="eastAsia"/>
-        </w:rPr>
-        <w:t>연구 내용 절-</w:t>
-      </w:r>
-      <w:r>
-        <w:t>1-2</w:t>
-      </w:r>
-      <w:bookmarkEnd w:id="10"/>
-    </w:p>
-    <w:p/>
+      <w:bookmarkStart w:id="20" w:name="_Toc103165286"/>
+      <w:r>
+        <w:rPr>
+          <w:rFonts w:hint="eastAsia"/>
+        </w:rPr>
+        <w:t>결론</w:t>
+      </w:r>
+      <w:bookmarkEnd w:id="20"/>
+    </w:p>
+    <w:p>
+      <w:r>
+        <w:rPr>
+          <w:rFonts w:hint="eastAsia"/>
+        </w:rPr>
+        <w:t>내용 요약</w:t>
+      </w:r>
+    </w:p>
     <w:p>
       <w:pPr>
         <w:pStyle w:val="2"/>
       </w:pPr>
-      <w:bookmarkStart w:id="11" w:name="_Toc102421476"/>
-      <w:r>
-        <w:rPr>
-          <w:rFonts w:hint="eastAsia"/>
-        </w:rPr>
-        <w:t>연구 내용 절-</w:t>
-      </w:r>
-      <w:r>
-        <w:t>2</w:t>
-      </w:r>
-      <w:bookmarkEnd w:id="11"/>
-    </w:p>
-    <w:p/>
+      <w:bookmarkStart w:id="21" w:name="_Toc103165287"/>
+      <w:r>
+        <w:rPr>
+          <w:rFonts w:hint="eastAsia"/>
+        </w:rPr>
+        <w:t>향후 연구 방향</w:t>
+      </w:r>
+      <w:bookmarkEnd w:id="21"/>
+    </w:p>
+    <w:p>
+      <w:pPr>
+        <w:rPr>
+          <w:rFonts w:hint="eastAsia"/>
+        </w:rPr>
+      </w:pPr>
+      <w:r>
+        <w:t xml:space="preserve">Erc20 </w:t>
+      </w:r>
+      <w:r>
+        <w:rPr>
+          <w:rFonts w:hint="eastAsia"/>
+        </w:rPr>
+        <w:t>토큰 관련 내용 언급,</w:t>
+      </w:r>
+      <w:r>
+        <w:t xml:space="preserve"> </w:t>
+      </w:r>
+      <w:r>
+        <w:rPr>
+          <w:rFonts w:hint="eastAsia"/>
+        </w:rPr>
+        <w:t xml:space="preserve">이더리움 외 </w:t>
+      </w:r>
+      <w:proofErr w:type="spellStart"/>
+      <w:r>
+        <w:rPr>
+          <w:rFonts w:hint="eastAsia"/>
+        </w:rPr>
+        <w:t>클레이튼</w:t>
+      </w:r>
+      <w:proofErr w:type="spellEnd"/>
+      <w:r>
+        <w:rPr>
+          <w:rFonts w:hint="eastAsia"/>
+        </w:rPr>
+        <w:t xml:space="preserve"> 등 네트워크 이전 검토</w:t>
+      </w:r>
+    </w:p>
+    <w:p>
+      <w:pPr>
+        <w:pStyle w:val="1"/>
+      </w:pPr>
+      <w:bookmarkStart w:id="22" w:name="_Toc103165288"/>
+      <w:r>
+        <w:rPr>
+          <w:rFonts w:hint="eastAsia"/>
+        </w:rPr>
+        <w:t>개발 일정 및 역할 분담</w:t>
+      </w:r>
+      <w:bookmarkEnd w:id="22"/>
+    </w:p>
     <w:p>
       <w:pPr>
         <w:pStyle w:val="2"/>
       </w:pPr>
-      <w:bookmarkStart w:id="12" w:name="_Toc102421477"/>
+      <w:bookmarkStart w:id="23" w:name="_Toc103165289"/>
+      <w:r>
+        <w:rPr>
+          <w:rFonts w:hint="eastAsia"/>
+        </w:rPr>
+        <w:t>개발 일정</w:t>
+      </w:r>
+      <w:bookmarkEnd w:id="23"/>
+    </w:p>
+    <w:p>
+      <w:r>
+        <w:rPr>
+          <w:rFonts w:hint="eastAsia"/>
+        </w:rPr>
+        <w:t>개발 일정</w:t>
+      </w:r>
+    </w:p>
+    <w:p>
+      <w:pPr>
+        <w:pStyle w:val="2"/>
+      </w:pPr>
+      <w:bookmarkStart w:id="24" w:name="_Toc103165290"/>
       <w:r>
         <w:rPr>
           <w:rFonts w:hint="eastAsia"/>
         </w:rPr>
         <w:lastRenderedPageBreak/>
-        <w:t>연구 내용 절-</w:t>
-      </w:r>
-      <w:r>
-        <w:t>3</w:t>
-      </w:r>
-      <w:bookmarkEnd w:id="12"/>
-    </w:p>
-    <w:p/>
-    <w:p>
-      <w:pPr>
-        <w:pStyle w:val="3"/>
-      </w:pPr>
-      <w:bookmarkStart w:id="13" w:name="_Toc102421478"/>
-      <w:r>
-        <w:rPr>
-          <w:rFonts w:hint="eastAsia"/>
-        </w:rPr>
-        <w:t>연구 내용 절-</w:t>
-      </w:r>
-      <w:r>
-        <w:t>3-1</w:t>
-      </w:r>
-      <w:bookmarkEnd w:id="13"/>
-    </w:p>
-    <w:p>
-      <w:pPr>
-        <w:pStyle w:val="3"/>
-      </w:pPr>
-      <w:bookmarkStart w:id="14" w:name="_Toc102421479"/>
-      <w:r>
-        <w:rPr>
-          <w:rFonts w:hint="eastAsia"/>
-        </w:rPr>
-        <w:t>연구 내용 절-</w:t>
-      </w:r>
-      <w:r>
-        <w:t>3-2</w:t>
-      </w:r>
-      <w:bookmarkEnd w:id="14"/>
-    </w:p>
-    <w:p/>
-    <w:p/>
+        <w:t>역할 분담</w:t>
+      </w:r>
+      <w:bookmarkEnd w:id="24"/>
+    </w:p>
+    <w:p>
+      <w:r>
+        <w:rPr>
+          <w:rFonts w:hint="eastAsia"/>
+        </w:rPr>
+        <w:t>역할 분담</w:t>
+      </w:r>
+    </w:p>
     <w:p>
       <w:pPr>
         <w:pStyle w:val="1"/>
       </w:pPr>
-      <w:bookmarkStart w:id="15" w:name="_Toc102421480"/>
-      <w:r>
-        <w:rPr>
-          <w:rFonts w:hint="eastAsia"/>
-        </w:rPr>
-        <w:t>연구 결과 분석 및 평가</w:t>
-      </w:r>
-      <w:bookmarkEnd w:id="15"/>
-    </w:p>
-    <w:p/>
+      <w:bookmarkStart w:id="25" w:name="_Toc103165291"/>
+      <w:r>
+        <w:rPr>
+          <w:rFonts w:hint="eastAsia"/>
+        </w:rPr>
+        <w:t>산업체 멘토링 결과 반영</w:t>
+      </w:r>
+      <w:bookmarkEnd w:id="25"/>
+    </w:p>
+    <w:p>
+      <w:r>
+        <w:rPr>
+          <w:rFonts w:hint="eastAsia"/>
+        </w:rPr>
+        <w:t>산업체 보고서 참고</w:t>
+      </w:r>
+    </w:p>
     <w:p>
       <w:pPr>
         <w:pStyle w:val="1"/>
       </w:pPr>
-      <w:bookmarkStart w:id="16" w:name="_Toc102421481"/>
-      <w:r>
-        <w:rPr>
-          <w:rFonts w:hint="eastAsia"/>
-        </w:rPr>
-        <w:t>결론 및 향후 연구 방향</w:t>
-      </w:r>
-      <w:bookmarkEnd w:id="16"/>
-    </w:p>
-    <w:p/>
-    <w:p>
-      <w:pPr>
-        <w:pStyle w:val="1"/>
-      </w:pPr>
-      <w:bookmarkStart w:id="17" w:name="_Toc102421482"/>
+      <w:bookmarkStart w:id="26" w:name="_Toc103165292"/>
       <w:r>
         <w:rPr>
           <w:rFonts w:hint="eastAsia"/>
         </w:rPr>
         <w:t>참고 문헌</w:t>
       </w:r>
-      <w:bookmarkEnd w:id="17"/>
+      <w:bookmarkEnd w:id="26"/>
     </w:p>
     <w:p/>
     <w:tbl>
@@ -2360,79 +3518,76 @@
             </w:pPr>
             <w:r>
               <w:rPr>
-                <w:rFonts w:ascii="NanumGothic" w:eastAsia="NanumGothic" w:hAnsi="NanumGothic" w:cs="굴림" w:hint="eastAsia"/>
-                <w:color w:val="666666"/>
-                <w:kern w:val="0"/>
-                <w:sz w:val="20"/>
-                <w:szCs w:val="20"/>
-              </w:rPr>
-              <w:t xml:space="preserve">논문 내용에 직접 관련이 있는 문헌에 대해서는 관련이 있는 본문 중에 참고문헌 번호를 쓰고 그 문헌을 </w:t>
-            </w:r>
-            <w:proofErr w:type="spellStart"/>
-            <w:r>
-              <w:rPr>
-                <w:rFonts w:ascii="NanumGothic" w:eastAsia="NanumGothic" w:hAnsi="NanumGothic" w:cs="굴림" w:hint="eastAsia"/>
-                <w:color w:val="666666"/>
-                <w:kern w:val="0"/>
-                <w:sz w:val="20"/>
-                <w:szCs w:val="20"/>
-              </w:rPr>
-              <w:t>참고문헌란에</w:t>
-            </w:r>
-            <w:proofErr w:type="spellEnd"/>
-            <w:r>
-              <w:rPr>
-                <w:rFonts w:ascii="NanumGothic" w:eastAsia="NanumGothic" w:hAnsi="NanumGothic" w:cs="굴림" w:hint="eastAsia"/>
-                <w:color w:val="666666"/>
-                <w:kern w:val="0"/>
-                <w:sz w:val="20"/>
-                <w:szCs w:val="20"/>
-              </w:rPr>
-              <w:t xml:space="preserve"> 인용 순서대로 기술한다. 참고문헌은 영문으로만 표기하며 학술지의 경우에는 저자, 제목, 학술지명, 권, 호, 쪽수, </w:t>
-            </w:r>
-            <w:proofErr w:type="spellStart"/>
-            <w:r>
-              <w:rPr>
-                <w:rFonts w:ascii="NanumGothic" w:eastAsia="NanumGothic" w:hAnsi="NanumGothic" w:cs="굴림" w:hint="eastAsia"/>
-                <w:color w:val="666666"/>
-                <w:kern w:val="0"/>
-                <w:sz w:val="20"/>
-                <w:szCs w:val="20"/>
-              </w:rPr>
-              <w:t>발행년도의</w:t>
-            </w:r>
-            <w:proofErr w:type="spellEnd"/>
-            <w:r>
-              <w:rPr>
-                <w:rFonts w:ascii="NanumGothic" w:eastAsia="NanumGothic" w:hAnsi="NanumGothic" w:cs="굴림" w:hint="eastAsia"/>
-                <w:color w:val="666666"/>
-                <w:kern w:val="0"/>
-                <w:sz w:val="20"/>
-                <w:szCs w:val="20"/>
-              </w:rPr>
-              <w:t xml:space="preserve"> 순으로, 단행본은 저자, 도서명, 발행소, </w:t>
-            </w:r>
-            <w:proofErr w:type="spellStart"/>
-            <w:r>
-              <w:rPr>
-                <w:rFonts w:ascii="NanumGothic" w:eastAsia="NanumGothic" w:hAnsi="NanumGothic" w:cs="굴림" w:hint="eastAsia"/>
-                <w:color w:val="666666"/>
-                <w:kern w:val="0"/>
-                <w:sz w:val="20"/>
-                <w:szCs w:val="20"/>
-              </w:rPr>
-              <w:t>발행년도의</w:t>
-            </w:r>
-            <w:proofErr w:type="spellEnd"/>
-            <w:r>
-              <w:rPr>
-                <w:rFonts w:ascii="NanumGothic" w:eastAsia="NanumGothic" w:hAnsi="NanumGothic" w:cs="굴림" w:hint="eastAsia"/>
-                <w:color w:val="666666"/>
-                <w:kern w:val="0"/>
-                <w:sz w:val="20"/>
-                <w:szCs w:val="20"/>
-              </w:rPr>
-              <w:t xml:space="preserve"> 순으로 기술한다.</w:t>
+                <w:rFonts w:ascii="NanumGothic" w:eastAsia="NanumGothic" w:hAnsi="NanumGothic" w:cs="굴림"/>
+                <w:color w:val="666666"/>
+                <w:kern w:val="0"/>
+                <w:sz w:val="20"/>
+                <w:szCs w:val="20"/>
+              </w:rPr>
+              <w:fldChar w:fldCharType="begin"/>
+            </w:r>
+            <w:r>
+              <w:rPr>
+                <w:rFonts w:ascii="NanumGothic" w:eastAsia="NanumGothic" w:hAnsi="NanumGothic" w:cs="굴림"/>
+                <w:color w:val="666666"/>
+                <w:kern w:val="0"/>
+                <w:sz w:val="20"/>
+                <w:szCs w:val="20"/>
+              </w:rPr>
+              <w:instrText xml:space="preserve"> </w:instrText>
+            </w:r>
+            <w:r>
+              <w:rPr>
+                <w:rFonts w:ascii="NanumGothic" w:eastAsia="NanumGothic" w:hAnsi="NanumGothic" w:cs="굴림" w:hint="eastAsia"/>
+                <w:color w:val="666666"/>
+                <w:kern w:val="0"/>
+                <w:sz w:val="20"/>
+                <w:szCs w:val="20"/>
+              </w:rPr>
+              <w:instrText>BIBLIOGRAPHY  \l 1042</w:instrText>
+            </w:r>
+            <w:r>
+              <w:rPr>
+                <w:rFonts w:ascii="NanumGothic" w:eastAsia="NanumGothic" w:hAnsi="NanumGothic" w:cs="굴림"/>
+                <w:color w:val="666666"/>
+                <w:kern w:val="0"/>
+                <w:sz w:val="20"/>
+                <w:szCs w:val="20"/>
+              </w:rPr>
+              <w:instrText xml:space="preserve"> </w:instrText>
+            </w:r>
+            <w:r>
+              <w:rPr>
+                <w:rFonts w:ascii="NanumGothic" w:eastAsia="NanumGothic" w:hAnsi="NanumGothic" w:cs="굴림"/>
+                <w:color w:val="666666"/>
+                <w:kern w:val="0"/>
+                <w:sz w:val="20"/>
+                <w:szCs w:val="20"/>
+              </w:rPr>
+              <w:fldChar w:fldCharType="separate"/>
+            </w:r>
+            <w:r>
+              <w:rPr>
+                <w:rFonts w:ascii="NanumGothic" w:eastAsia="NanumGothic" w:hAnsi="NanumGothic" w:cs="굴림" w:hint="eastAsia"/>
+                <w:b/>
+                <w:bCs/>
+                <w:noProof/>
+                <w:color w:val="666666"/>
+                <w:kern w:val="0"/>
+                <w:sz w:val="20"/>
+                <w:szCs w:val="20"/>
+              </w:rPr>
+              <w:t>현재 문서에 출처가 없습니다.</w:t>
+            </w:r>
+            <w:r>
+              <w:rPr>
+                <w:rFonts w:ascii="NanumGothic" w:eastAsia="NanumGothic" w:hAnsi="NanumGothic" w:cs="굴림"/>
+                <w:color w:val="666666"/>
+                <w:kern w:val="0"/>
+                <w:sz w:val="20"/>
+                <w:szCs w:val="20"/>
+              </w:rPr>
+              <w:fldChar w:fldCharType="end"/>
             </w:r>
           </w:p>
           <w:p>
@@ -2465,50 +3620,73 @@
                 <w:sz w:val="20"/>
                 <w:szCs w:val="20"/>
               </w:rPr>
-              <w:t>&lt;단행본</w:t>
-            </w:r>
-            <w:r>
-              <w:rPr>
-                <w:rFonts w:ascii="NanumGothic" w:eastAsia="NanumGothic" w:hAnsi="NanumGothic" w:cs="굴림" w:hint="eastAsia"/>
-                <w:color w:val="666666"/>
-                <w:kern w:val="0"/>
-                <w:sz w:val="20"/>
-                <w:szCs w:val="20"/>
-              </w:rPr>
-              <w:t xml:space="preserve"> 예시&gt;</w:t>
-            </w:r>
-            <w:r>
-              <w:rPr>
-                <w:rFonts w:ascii="NanumGothic" w:eastAsia="NanumGothic" w:hAnsi="NanumGothic" w:cs="굴림" w:hint="eastAsia"/>
-                <w:color w:val="666666"/>
-                <w:kern w:val="0"/>
-                <w:sz w:val="20"/>
-                <w:szCs w:val="20"/>
-              </w:rPr>
-              <w:br/>
-              <w:t>[1] R. Bellman. </w:t>
-            </w:r>
-            <w:r>
-              <w:rPr>
-                <w:rFonts w:ascii="NanumGothic" w:eastAsia="NanumGothic" w:hAnsi="NanumGothic" w:cs="굴림" w:hint="eastAsia"/>
-                <w:i/>
-                <w:iCs/>
-                <w:color w:val="666666"/>
-                <w:kern w:val="0"/>
-                <w:sz w:val="20"/>
-                <w:szCs w:val="20"/>
-              </w:rPr>
-              <w:t>Introduction to Matrix Analysis</w:t>
-            </w:r>
-            <w:r>
-              <w:rPr>
-                <w:rFonts w:ascii="NanumGothic" w:eastAsia="NanumGothic" w:hAnsi="NanumGothic" w:cs="굴림" w:hint="eastAsia"/>
-                <w:color w:val="666666"/>
-                <w:kern w:val="0"/>
-                <w:sz w:val="20"/>
-                <w:szCs w:val="20"/>
-              </w:rPr>
-              <w:t>, 2nd Ed., pp. 234. McGraw-Hill, New York, 1979.</w:t>
+              <w:t xml:space="preserve">논문 내용에 직접 관련이 있는 문헌에 대해서는 관련이 있는 본문 중에 참고문헌 번호를 쓰고 그 문헌을 </w:t>
+            </w:r>
+            <w:proofErr w:type="spellStart"/>
+            <w:r>
+              <w:rPr>
+                <w:rFonts w:ascii="NanumGothic" w:eastAsia="NanumGothic" w:hAnsi="NanumGothic" w:cs="굴림" w:hint="eastAsia"/>
+                <w:color w:val="666666"/>
+                <w:kern w:val="0"/>
+                <w:sz w:val="20"/>
+                <w:szCs w:val="20"/>
+              </w:rPr>
+              <w:t>참고문헌란에</w:t>
+            </w:r>
+            <w:proofErr w:type="spellEnd"/>
+            <w:r>
+              <w:rPr>
+                <w:rFonts w:ascii="NanumGothic" w:eastAsia="NanumGothic" w:hAnsi="NanumGothic" w:cs="굴림" w:hint="eastAsia"/>
+                <w:color w:val="666666"/>
+                <w:kern w:val="0"/>
+                <w:sz w:val="20"/>
+                <w:szCs w:val="20"/>
+              </w:rPr>
+              <w:t xml:space="preserve"> 인용 순서대로 기술한다. 참고문헌은 영문으로만 표기하며 학술지의 경우에는 저자, 제목, 학술지명, 권, 호, 쪽수, </w:t>
+            </w:r>
+            <w:proofErr w:type="spellStart"/>
+            <w:r>
+              <w:rPr>
+                <w:rFonts w:ascii="NanumGothic" w:eastAsia="NanumGothic" w:hAnsi="NanumGothic" w:cs="굴림" w:hint="eastAsia"/>
+                <w:color w:val="666666"/>
+                <w:kern w:val="0"/>
+                <w:sz w:val="20"/>
+                <w:szCs w:val="20"/>
+              </w:rPr>
+              <w:t>발행년도의</w:t>
+            </w:r>
+            <w:proofErr w:type="spellEnd"/>
+            <w:r>
+              <w:rPr>
+                <w:rFonts w:ascii="NanumGothic" w:eastAsia="NanumGothic" w:hAnsi="NanumGothic" w:cs="굴림" w:hint="eastAsia"/>
+                <w:color w:val="666666"/>
+                <w:kern w:val="0"/>
+                <w:sz w:val="20"/>
+                <w:szCs w:val="20"/>
+              </w:rPr>
+              <w:t xml:space="preserve"> 순으로, 단행본은 저자, 도서명, 발행소, </w:t>
+            </w:r>
+            <w:proofErr w:type="spellStart"/>
+            <w:r>
+              <w:rPr>
+                <w:rFonts w:ascii="NanumGothic" w:eastAsia="NanumGothic" w:hAnsi="NanumGothic" w:cs="굴림" w:hint="eastAsia"/>
+                <w:color w:val="666666"/>
+                <w:kern w:val="0"/>
+                <w:sz w:val="20"/>
+                <w:szCs w:val="20"/>
+              </w:rPr>
+              <w:t>발행년도의</w:t>
+            </w:r>
+            <w:proofErr w:type="spellEnd"/>
+            <w:r>
+              <w:rPr>
+                <w:rFonts w:ascii="NanumGothic" w:eastAsia="NanumGothic" w:hAnsi="NanumGothic" w:cs="굴림" w:hint="eastAsia"/>
+                <w:color w:val="666666"/>
+                <w:kern w:val="0"/>
+                <w:sz w:val="20"/>
+                <w:szCs w:val="20"/>
+              </w:rPr>
+              <w:t xml:space="preserve"> 순으로 기술한다.</w:t>
             </w:r>
           </w:p>
           <w:p>
@@ -2541,20 +3719,8 @@
                 <w:sz w:val="20"/>
                 <w:szCs w:val="20"/>
               </w:rPr>
-              <w:t>&lt;</w:t>
-            </w:r>
-            <w:proofErr w:type="spellStart"/>
-            <w:r>
-              <w:rPr>
-                <w:rFonts w:ascii="NanumGothic" w:eastAsia="NanumGothic" w:hAnsi="NanumGothic" w:cs="굴림" w:hint="eastAsia"/>
-                <w:color w:val="666666"/>
-                <w:kern w:val="0"/>
-                <w:sz w:val="20"/>
-                <w:szCs w:val="20"/>
-              </w:rPr>
-              <w:t>논문지</w:t>
-            </w:r>
-            <w:proofErr w:type="spellEnd"/>
+              <w:t>&lt;단행본</w:t>
+            </w:r>
             <w:r>
               <w:rPr>
                 <w:rFonts w:ascii="NanumGothic" w:eastAsia="NanumGothic" w:hAnsi="NanumGothic" w:cs="굴림" w:hint="eastAsia"/>
@@ -2574,7 +3740,7 @@
                 <w:szCs w:val="20"/>
               </w:rPr>
               <w:br/>
-              <w:t>[1] K. Park, H. Hwang, C. Lee, and S. Min, "Analysis of Delay-Bandwidth Normalization Characteristic in Decay Usage Algorithm of UNIX," </w:t>
+              <w:t>[1] R. Bellman. </w:t>
             </w:r>
             <w:r>
               <w:rPr>
@@ -2586,454 +3752,17 @@
                 <w:sz w:val="20"/>
                 <w:szCs w:val="20"/>
               </w:rPr>
-              <w:t xml:space="preserve">Journal of </w:t>
-            </w:r>
-            <w:proofErr w:type="gramStart"/>
-            <w:r>
-              <w:rPr>
-                <w:rFonts w:ascii="NanumGothic" w:eastAsia="NanumGothic" w:hAnsi="NanumGothic" w:cs="굴림" w:hint="eastAsia"/>
-                <w:i/>
-                <w:iCs/>
-                <w:color w:val="666666"/>
-                <w:kern w:val="0"/>
-                <w:sz w:val="20"/>
-                <w:szCs w:val="20"/>
-              </w:rPr>
-              <w:t>KIISE :</w:t>
-            </w:r>
-            <w:proofErr w:type="gramEnd"/>
-            <w:r>
-              <w:rPr>
-                <w:rFonts w:ascii="NanumGothic" w:eastAsia="NanumGothic" w:hAnsi="NanumGothic" w:cs="굴림" w:hint="eastAsia"/>
-                <w:i/>
-                <w:iCs/>
-                <w:color w:val="666666"/>
-                <w:kern w:val="0"/>
-                <w:sz w:val="20"/>
-                <w:szCs w:val="20"/>
-              </w:rPr>
-              <w:t xml:space="preserve"> Computer Systems and Theory</w:t>
-            </w:r>
-            <w:r>
-              <w:rPr>
-                <w:rFonts w:ascii="NanumGothic" w:eastAsia="NanumGothic" w:hAnsi="NanumGothic" w:cs="굴림" w:hint="eastAsia"/>
-                <w:color w:val="666666"/>
-                <w:kern w:val="0"/>
-                <w:sz w:val="20"/>
-                <w:szCs w:val="20"/>
-              </w:rPr>
-              <w:t>, Vol. 34, No. 10, pp. 511-520, Oct. 2007. (in Korean)</w:t>
-            </w:r>
-            <w:r>
-              <w:rPr>
-                <w:rFonts w:ascii="NanumGothic" w:eastAsia="NanumGothic" w:hAnsi="NanumGothic" w:cs="굴림" w:hint="eastAsia"/>
-                <w:color w:val="666666"/>
-                <w:kern w:val="0"/>
-                <w:sz w:val="20"/>
-                <w:szCs w:val="20"/>
-              </w:rPr>
-              <w:br/>
-              <w:t xml:space="preserve">[2] D. Kim, H. Kim, and J. </w:t>
-            </w:r>
-            <w:proofErr w:type="spellStart"/>
-            <w:r>
-              <w:rPr>
-                <w:rFonts w:ascii="NanumGothic" w:eastAsia="NanumGothic" w:hAnsi="NanumGothic" w:cs="굴림" w:hint="eastAsia"/>
-                <w:color w:val="666666"/>
-                <w:kern w:val="0"/>
-                <w:sz w:val="20"/>
-                <w:szCs w:val="20"/>
-              </w:rPr>
-              <w:t>Seo</w:t>
-            </w:r>
-            <w:proofErr w:type="spellEnd"/>
-            <w:r>
-              <w:rPr>
-                <w:rFonts w:ascii="NanumGothic" w:eastAsia="NanumGothic" w:hAnsi="NanumGothic" w:cs="굴림" w:hint="eastAsia"/>
-                <w:color w:val="666666"/>
-                <w:kern w:val="0"/>
-                <w:sz w:val="20"/>
-                <w:szCs w:val="20"/>
-              </w:rPr>
-              <w:t>, "A Statistical Prediction Model of Speakers' Intentions in a Goal-Oriented Dialogue," </w:t>
-            </w:r>
-            <w:r>
-              <w:rPr>
-                <w:rFonts w:ascii="NanumGothic" w:eastAsia="NanumGothic" w:hAnsi="NanumGothic" w:cs="굴림" w:hint="eastAsia"/>
-                <w:i/>
-                <w:iCs/>
-                <w:color w:val="666666"/>
-                <w:kern w:val="0"/>
-                <w:sz w:val="20"/>
-                <w:szCs w:val="20"/>
-              </w:rPr>
-              <w:t xml:space="preserve">Journal of </w:t>
-            </w:r>
-            <w:proofErr w:type="gramStart"/>
-            <w:r>
-              <w:rPr>
-                <w:rFonts w:ascii="NanumGothic" w:eastAsia="NanumGothic" w:hAnsi="NanumGothic" w:cs="굴림" w:hint="eastAsia"/>
-                <w:i/>
-                <w:iCs/>
-                <w:color w:val="666666"/>
-                <w:kern w:val="0"/>
-                <w:sz w:val="20"/>
-                <w:szCs w:val="20"/>
-              </w:rPr>
-              <w:t>KIISE :</w:t>
-            </w:r>
-            <w:proofErr w:type="gramEnd"/>
-            <w:r>
-              <w:rPr>
-                <w:rFonts w:ascii="NanumGothic" w:eastAsia="NanumGothic" w:hAnsi="NanumGothic" w:cs="굴림" w:hint="eastAsia"/>
-                <w:i/>
-                <w:iCs/>
-                <w:color w:val="666666"/>
-                <w:kern w:val="0"/>
-                <w:sz w:val="20"/>
-                <w:szCs w:val="20"/>
-              </w:rPr>
-              <w:t xml:space="preserve"> Software and Applications</w:t>
-            </w:r>
-            <w:r>
-              <w:rPr>
-                <w:rFonts w:ascii="NanumGothic" w:eastAsia="NanumGothic" w:hAnsi="NanumGothic" w:cs="굴림" w:hint="eastAsia"/>
-                <w:color w:val="666666"/>
-                <w:kern w:val="0"/>
-                <w:sz w:val="20"/>
-                <w:szCs w:val="20"/>
-              </w:rPr>
-              <w:t> , Vol. 35, No. 9, pp. 554-561, Oct. 2008. (in Korean)</w:t>
-            </w:r>
-            <w:r>
-              <w:rPr>
-                <w:rFonts w:ascii="NanumGothic" w:eastAsia="NanumGothic" w:hAnsi="NanumGothic" w:cs="굴림" w:hint="eastAsia"/>
-                <w:color w:val="666666"/>
-                <w:kern w:val="0"/>
-                <w:sz w:val="20"/>
-                <w:szCs w:val="20"/>
-              </w:rPr>
-              <w:br/>
-              <w:t xml:space="preserve">[3] D. O. </w:t>
-            </w:r>
-            <w:proofErr w:type="spellStart"/>
-            <w:r>
-              <w:rPr>
-                <w:rFonts w:ascii="NanumGothic" w:eastAsia="NanumGothic" w:hAnsi="NanumGothic" w:cs="굴림" w:hint="eastAsia"/>
-                <w:color w:val="666666"/>
-                <w:kern w:val="0"/>
-                <w:sz w:val="20"/>
-                <w:szCs w:val="20"/>
-              </w:rPr>
-              <w:t>Seong</w:t>
-            </w:r>
-            <w:proofErr w:type="spellEnd"/>
-            <w:r>
-              <w:rPr>
-                <w:rFonts w:ascii="NanumGothic" w:eastAsia="NanumGothic" w:hAnsi="NanumGothic" w:cs="굴림" w:hint="eastAsia"/>
-                <w:color w:val="666666"/>
-                <w:kern w:val="0"/>
-                <w:sz w:val="20"/>
-                <w:szCs w:val="20"/>
-              </w:rPr>
-              <w:t xml:space="preserve">, M. H. Yeo, and J. S. </w:t>
-            </w:r>
-            <w:proofErr w:type="spellStart"/>
-            <w:r>
-              <w:rPr>
-                <w:rFonts w:ascii="NanumGothic" w:eastAsia="NanumGothic" w:hAnsi="NanumGothic" w:cs="굴림" w:hint="eastAsia"/>
-                <w:color w:val="666666"/>
-                <w:kern w:val="0"/>
-                <w:sz w:val="20"/>
-                <w:szCs w:val="20"/>
-              </w:rPr>
-              <w:t>Yoo</w:t>
-            </w:r>
-            <w:proofErr w:type="spellEnd"/>
-            <w:r>
-              <w:rPr>
-                <w:rFonts w:ascii="NanumGothic" w:eastAsia="NanumGothic" w:hAnsi="NanumGothic" w:cs="굴림" w:hint="eastAsia"/>
-                <w:color w:val="666666"/>
-                <w:kern w:val="0"/>
-                <w:sz w:val="20"/>
-                <w:szCs w:val="20"/>
-              </w:rPr>
-              <w:t>, "An Energy Efficient Continuous Skyline Query Processing Method in Wireless Sensor Networks," </w:t>
-            </w:r>
-            <w:r>
-              <w:rPr>
-                <w:rFonts w:ascii="NanumGothic" w:eastAsia="NanumGothic" w:hAnsi="NanumGothic" w:cs="굴림" w:hint="eastAsia"/>
-                <w:i/>
-                <w:iCs/>
-                <w:color w:val="666666"/>
-                <w:kern w:val="0"/>
-                <w:sz w:val="20"/>
-                <w:szCs w:val="20"/>
-              </w:rPr>
-              <w:t xml:space="preserve">Journal of </w:t>
-            </w:r>
-            <w:proofErr w:type="gramStart"/>
-            <w:r>
-              <w:rPr>
-                <w:rFonts w:ascii="NanumGothic" w:eastAsia="NanumGothic" w:hAnsi="NanumGothic" w:cs="굴림" w:hint="eastAsia"/>
-                <w:i/>
-                <w:iCs/>
-                <w:color w:val="666666"/>
-                <w:kern w:val="0"/>
-                <w:sz w:val="20"/>
-                <w:szCs w:val="20"/>
-              </w:rPr>
-              <w:t>KIISE :</w:t>
-            </w:r>
-            <w:proofErr w:type="gramEnd"/>
-            <w:r>
-              <w:rPr>
-                <w:rFonts w:ascii="NanumGothic" w:eastAsia="NanumGothic" w:hAnsi="NanumGothic" w:cs="굴림" w:hint="eastAsia"/>
-                <w:i/>
-                <w:iCs/>
-                <w:color w:val="666666"/>
-                <w:kern w:val="0"/>
-                <w:sz w:val="20"/>
-                <w:szCs w:val="20"/>
-              </w:rPr>
-              <w:t xml:space="preserve"> Computing Practices and Letters</w:t>
-            </w:r>
-            <w:r>
-              <w:rPr>
-                <w:rFonts w:ascii="NanumGothic" w:eastAsia="NanumGothic" w:hAnsi="NanumGothic" w:cs="굴림" w:hint="eastAsia"/>
-                <w:color w:val="666666"/>
-                <w:kern w:val="0"/>
-                <w:sz w:val="20"/>
-                <w:szCs w:val="20"/>
-              </w:rPr>
-              <w:t>, Vol. 15, No. 4, pp. 275-279, Apr. 2009. (in Korean)</w:t>
-            </w:r>
-            <w:r>
-              <w:rPr>
-                <w:rFonts w:ascii="NanumGothic" w:eastAsia="NanumGothic" w:hAnsi="NanumGothic" w:cs="굴림" w:hint="eastAsia"/>
-                <w:color w:val="666666"/>
-                <w:kern w:val="0"/>
-                <w:sz w:val="20"/>
-                <w:szCs w:val="20"/>
-              </w:rPr>
-              <w:br/>
-            </w:r>
-            <w:r>
-              <w:rPr>
-                <w:rFonts w:ascii="NanumGothic" w:eastAsia="NanumGothic" w:hAnsi="NanumGothic" w:cs="굴림" w:hint="eastAsia"/>
-                <w:color w:val="666666"/>
-                <w:kern w:val="0"/>
-                <w:sz w:val="20"/>
-                <w:szCs w:val="20"/>
-              </w:rPr>
-              <w:lastRenderedPageBreak/>
-              <w:t>[4] J. Kim, I. Song and M.-H. Kim, "An Efficient Keyword Search Method on RDF Data," </w:t>
-            </w:r>
-            <w:r>
-              <w:rPr>
-                <w:rFonts w:ascii="NanumGothic" w:eastAsia="NanumGothic" w:hAnsi="NanumGothic" w:cs="굴림" w:hint="eastAsia"/>
-                <w:i/>
-                <w:iCs/>
-                <w:color w:val="666666"/>
-                <w:kern w:val="0"/>
-                <w:sz w:val="20"/>
-                <w:szCs w:val="20"/>
-              </w:rPr>
-              <w:t xml:space="preserve">Journal of </w:t>
-            </w:r>
-            <w:proofErr w:type="gramStart"/>
-            <w:r>
-              <w:rPr>
-                <w:rFonts w:ascii="NanumGothic" w:eastAsia="NanumGothic" w:hAnsi="NanumGothic" w:cs="굴림" w:hint="eastAsia"/>
-                <w:i/>
-                <w:iCs/>
-                <w:color w:val="666666"/>
-                <w:kern w:val="0"/>
-                <w:sz w:val="20"/>
-                <w:szCs w:val="20"/>
-              </w:rPr>
-              <w:t>KIISE :</w:t>
-            </w:r>
-            <w:proofErr w:type="gramEnd"/>
-            <w:r>
-              <w:rPr>
-                <w:rFonts w:ascii="NanumGothic" w:eastAsia="NanumGothic" w:hAnsi="NanumGothic" w:cs="굴림" w:hint="eastAsia"/>
-                <w:i/>
-                <w:iCs/>
-                <w:color w:val="666666"/>
-                <w:kern w:val="0"/>
-                <w:sz w:val="20"/>
-                <w:szCs w:val="20"/>
-              </w:rPr>
-              <w:t xml:space="preserve"> Databases</w:t>
-            </w:r>
-            <w:r>
-              <w:rPr>
-                <w:rFonts w:ascii="NanumGothic" w:eastAsia="NanumGothic" w:hAnsi="NanumGothic" w:cs="굴림" w:hint="eastAsia"/>
-                <w:color w:val="666666"/>
-                <w:kern w:val="0"/>
-                <w:sz w:val="20"/>
-                <w:szCs w:val="20"/>
-              </w:rPr>
-              <w:t>, Vol. 35, No. 6, pp. 495-504, Dec. 2008. (in Korean)</w:t>
-            </w:r>
-            <w:r>
-              <w:rPr>
-                <w:rFonts w:ascii="NanumGothic" w:eastAsia="NanumGothic" w:hAnsi="NanumGothic" w:cs="굴림" w:hint="eastAsia"/>
-                <w:color w:val="666666"/>
-                <w:kern w:val="0"/>
-                <w:sz w:val="20"/>
-                <w:szCs w:val="20"/>
-              </w:rPr>
-              <w:br/>
-              <w:t xml:space="preserve">[5] J. Choe and D. </w:t>
-            </w:r>
-            <w:proofErr w:type="spellStart"/>
-            <w:r>
-              <w:rPr>
-                <w:rFonts w:ascii="NanumGothic" w:eastAsia="NanumGothic" w:hAnsi="NanumGothic" w:cs="굴림" w:hint="eastAsia"/>
-                <w:color w:val="666666"/>
-                <w:kern w:val="0"/>
-                <w:sz w:val="20"/>
-                <w:szCs w:val="20"/>
-              </w:rPr>
-              <w:t>Yoo</w:t>
-            </w:r>
-            <w:proofErr w:type="spellEnd"/>
-            <w:r>
-              <w:rPr>
-                <w:rFonts w:ascii="NanumGothic" w:eastAsia="NanumGothic" w:hAnsi="NanumGothic" w:cs="굴림" w:hint="eastAsia"/>
-                <w:color w:val="666666"/>
-                <w:kern w:val="0"/>
-                <w:sz w:val="20"/>
-                <w:szCs w:val="20"/>
-              </w:rPr>
-              <w:t>, "A Mechanism for Handling Selfish Nodes using Credit in Sensor Networks," </w:t>
-            </w:r>
-            <w:r>
-              <w:rPr>
-                <w:rFonts w:ascii="NanumGothic" w:eastAsia="NanumGothic" w:hAnsi="NanumGothic" w:cs="굴림" w:hint="eastAsia"/>
-                <w:i/>
-                <w:iCs/>
-                <w:color w:val="666666"/>
-                <w:kern w:val="0"/>
-                <w:sz w:val="20"/>
-                <w:szCs w:val="20"/>
-              </w:rPr>
-              <w:t xml:space="preserve">Journal of </w:t>
-            </w:r>
-            <w:proofErr w:type="gramStart"/>
-            <w:r>
-              <w:rPr>
-                <w:rFonts w:ascii="NanumGothic" w:eastAsia="NanumGothic" w:hAnsi="NanumGothic" w:cs="굴림" w:hint="eastAsia"/>
-                <w:i/>
-                <w:iCs/>
-                <w:color w:val="666666"/>
-                <w:kern w:val="0"/>
-                <w:sz w:val="20"/>
-                <w:szCs w:val="20"/>
-              </w:rPr>
-              <w:t>KIISE :</w:t>
-            </w:r>
-            <w:proofErr w:type="gramEnd"/>
-            <w:r>
-              <w:rPr>
-                <w:rFonts w:ascii="NanumGothic" w:eastAsia="NanumGothic" w:hAnsi="NanumGothic" w:cs="굴림" w:hint="eastAsia"/>
-                <w:i/>
-                <w:iCs/>
-                <w:color w:val="666666"/>
-                <w:kern w:val="0"/>
-                <w:sz w:val="20"/>
-                <w:szCs w:val="20"/>
-              </w:rPr>
-              <w:t xml:space="preserve"> Information Networking</w:t>
-            </w:r>
-            <w:r>
-              <w:rPr>
-                <w:rFonts w:ascii="NanumGothic" w:eastAsia="NanumGothic" w:hAnsi="NanumGothic" w:cs="굴림" w:hint="eastAsia"/>
-                <w:color w:val="666666"/>
-                <w:kern w:val="0"/>
-                <w:sz w:val="20"/>
-                <w:szCs w:val="20"/>
-              </w:rPr>
-              <w:t>, Vol. 35, No. 2, pp. 120-129, Oct. 2008. (</w:t>
-            </w:r>
-            <w:proofErr w:type="gramStart"/>
-            <w:r>
-              <w:rPr>
-                <w:rFonts w:ascii="NanumGothic" w:eastAsia="NanumGothic" w:hAnsi="NanumGothic" w:cs="굴림" w:hint="eastAsia"/>
-                <w:color w:val="666666"/>
-                <w:kern w:val="0"/>
-                <w:sz w:val="20"/>
-                <w:szCs w:val="20"/>
-              </w:rPr>
-              <w:t>in</w:t>
-            </w:r>
-            <w:proofErr w:type="gramEnd"/>
-            <w:r>
-              <w:rPr>
-                <w:rFonts w:ascii="NanumGothic" w:eastAsia="NanumGothic" w:hAnsi="NanumGothic" w:cs="굴림" w:hint="eastAsia"/>
-                <w:color w:val="666666"/>
-                <w:kern w:val="0"/>
-                <w:sz w:val="20"/>
-                <w:szCs w:val="20"/>
-              </w:rPr>
-              <w:t xml:space="preserve"> Korean)</w:t>
-            </w:r>
-            <w:r>
-              <w:rPr>
-                <w:rFonts w:ascii="NanumGothic" w:eastAsia="NanumGothic" w:hAnsi="NanumGothic" w:cs="굴림" w:hint="eastAsia"/>
-                <w:color w:val="666666"/>
-                <w:kern w:val="0"/>
-                <w:sz w:val="20"/>
-                <w:szCs w:val="20"/>
-              </w:rPr>
-              <w:br/>
-              <w:t xml:space="preserve">[6] T.-Q. Nguyen, J.-S. </w:t>
-            </w:r>
-            <w:proofErr w:type="spellStart"/>
-            <w:r>
-              <w:rPr>
-                <w:rFonts w:ascii="NanumGothic" w:eastAsia="NanumGothic" w:hAnsi="NanumGothic" w:cs="굴림" w:hint="eastAsia"/>
-                <w:color w:val="666666"/>
-                <w:kern w:val="0"/>
-                <w:sz w:val="20"/>
-                <w:szCs w:val="20"/>
-              </w:rPr>
-              <w:t>Heo</w:t>
-            </w:r>
-            <w:proofErr w:type="spellEnd"/>
-            <w:r>
-              <w:rPr>
-                <w:rFonts w:ascii="NanumGothic" w:eastAsia="NanumGothic" w:hAnsi="NanumGothic" w:cs="굴림" w:hint="eastAsia"/>
-                <w:color w:val="666666"/>
-                <w:kern w:val="0"/>
-                <w:sz w:val="20"/>
-                <w:szCs w:val="20"/>
-              </w:rPr>
-              <w:t>, J.-H. Lee, Y.-R. Kim, and K.-Y. Whang, "Query Expansion Using Augmented Terms in an Extended Boolean Model," </w:t>
-            </w:r>
-            <w:r>
-              <w:rPr>
-                <w:rFonts w:ascii="NanumGothic" w:eastAsia="NanumGothic" w:hAnsi="NanumGothic" w:cs="굴림" w:hint="eastAsia"/>
-                <w:i/>
-                <w:iCs/>
-                <w:color w:val="666666"/>
-                <w:kern w:val="0"/>
-                <w:sz w:val="20"/>
-                <w:szCs w:val="20"/>
-              </w:rPr>
-              <w:t>Journal of Computing Science and Engineering</w:t>
-            </w:r>
-            <w:r>
-              <w:rPr>
-                <w:rFonts w:ascii="NanumGothic" w:eastAsia="NanumGothic" w:hAnsi="NanumGothic" w:cs="굴림" w:hint="eastAsia"/>
-                <w:color w:val="666666"/>
-                <w:kern w:val="0"/>
-                <w:sz w:val="20"/>
-                <w:szCs w:val="20"/>
-              </w:rPr>
-              <w:t>, Vol. 2, No. 1, pp. 26-43, Mar. 2008.</w:t>
+              <w:t>Introduction to Matrix Analysis</w:t>
+            </w:r>
+            <w:r>
+              <w:rPr>
+                <w:rFonts w:ascii="NanumGothic" w:eastAsia="NanumGothic" w:hAnsi="NanumGothic" w:cs="굴림" w:hint="eastAsia"/>
+                <w:color w:val="666666"/>
+                <w:kern w:val="0"/>
+                <w:sz w:val="20"/>
+                <w:szCs w:val="20"/>
+              </w:rPr>
+              <w:t>, 2nd Ed., pp. 234. McGraw-Hill, New York, 1979.</w:t>
             </w:r>
           </w:p>
           <w:p>
@@ -3066,6 +3795,522 @@
                 <w:sz w:val="20"/>
                 <w:szCs w:val="20"/>
               </w:rPr>
+              <w:t>&lt;</w:t>
+            </w:r>
+            <w:proofErr w:type="spellStart"/>
+            <w:r>
+              <w:rPr>
+                <w:rFonts w:ascii="NanumGothic" w:eastAsia="NanumGothic" w:hAnsi="NanumGothic" w:cs="굴림" w:hint="eastAsia"/>
+                <w:color w:val="666666"/>
+                <w:kern w:val="0"/>
+                <w:sz w:val="20"/>
+                <w:szCs w:val="20"/>
+              </w:rPr>
+              <w:t>논문지</w:t>
+            </w:r>
+            <w:proofErr w:type="spellEnd"/>
+            <w:r>
+              <w:rPr>
+                <w:rFonts w:ascii="NanumGothic" w:eastAsia="NanumGothic" w:hAnsi="NanumGothic" w:cs="굴림" w:hint="eastAsia"/>
+                <w:color w:val="666666"/>
+                <w:kern w:val="0"/>
+                <w:sz w:val="20"/>
+                <w:szCs w:val="20"/>
+              </w:rPr>
+              <w:t xml:space="preserve"> 예시&gt;</w:t>
+            </w:r>
+            <w:r>
+              <w:rPr>
+                <w:rFonts w:ascii="NanumGothic" w:eastAsia="NanumGothic" w:hAnsi="NanumGothic" w:cs="굴림" w:hint="eastAsia"/>
+                <w:color w:val="666666"/>
+                <w:kern w:val="0"/>
+                <w:sz w:val="20"/>
+                <w:szCs w:val="20"/>
+              </w:rPr>
+              <w:br/>
+              <w:t>[1] K. Park, H. Hwang, C. Lee, and S. Min, "Analysis of Delay-Bandwidth Normalization Characteristic in Decay Usage Algorithm of UNIX," </w:t>
+            </w:r>
+            <w:r>
+              <w:rPr>
+                <w:rFonts w:ascii="NanumGothic" w:eastAsia="NanumGothic" w:hAnsi="NanumGothic" w:cs="굴림" w:hint="eastAsia"/>
+                <w:i/>
+                <w:iCs/>
+                <w:color w:val="666666"/>
+                <w:kern w:val="0"/>
+                <w:sz w:val="20"/>
+                <w:szCs w:val="20"/>
+              </w:rPr>
+              <w:t xml:space="preserve">Journal of </w:t>
+            </w:r>
+            <w:proofErr w:type="gramStart"/>
+            <w:r>
+              <w:rPr>
+                <w:rFonts w:ascii="NanumGothic" w:eastAsia="NanumGothic" w:hAnsi="NanumGothic" w:cs="굴림" w:hint="eastAsia"/>
+                <w:i/>
+                <w:iCs/>
+                <w:color w:val="666666"/>
+                <w:kern w:val="0"/>
+                <w:sz w:val="20"/>
+                <w:szCs w:val="20"/>
+              </w:rPr>
+              <w:t>KIISE :</w:t>
+            </w:r>
+            <w:proofErr w:type="gramEnd"/>
+            <w:r>
+              <w:rPr>
+                <w:rFonts w:ascii="NanumGothic" w:eastAsia="NanumGothic" w:hAnsi="NanumGothic" w:cs="굴림" w:hint="eastAsia"/>
+                <w:i/>
+                <w:iCs/>
+                <w:color w:val="666666"/>
+                <w:kern w:val="0"/>
+                <w:sz w:val="20"/>
+                <w:szCs w:val="20"/>
+              </w:rPr>
+              <w:t xml:space="preserve"> Computer Systems and Theory</w:t>
+            </w:r>
+            <w:r>
+              <w:rPr>
+                <w:rFonts w:ascii="NanumGothic" w:eastAsia="NanumGothic" w:hAnsi="NanumGothic" w:cs="굴림" w:hint="eastAsia"/>
+                <w:color w:val="666666"/>
+                <w:kern w:val="0"/>
+                <w:sz w:val="20"/>
+                <w:szCs w:val="20"/>
+              </w:rPr>
+              <w:t>, Vol. 34, No. 10, pp. 511-520, Oct. 2007. (in Korean)</w:t>
+            </w:r>
+            <w:r>
+              <w:rPr>
+                <w:rFonts w:ascii="NanumGothic" w:eastAsia="NanumGothic" w:hAnsi="NanumGothic" w:cs="굴림" w:hint="eastAsia"/>
+                <w:color w:val="666666"/>
+                <w:kern w:val="0"/>
+                <w:sz w:val="20"/>
+                <w:szCs w:val="20"/>
+              </w:rPr>
+              <w:br/>
+              <w:t xml:space="preserve">[2] D. Kim, H. Kim, and J. </w:t>
+            </w:r>
+            <w:proofErr w:type="spellStart"/>
+            <w:r>
+              <w:rPr>
+                <w:rFonts w:ascii="NanumGothic" w:eastAsia="NanumGothic" w:hAnsi="NanumGothic" w:cs="굴림" w:hint="eastAsia"/>
+                <w:color w:val="666666"/>
+                <w:kern w:val="0"/>
+                <w:sz w:val="20"/>
+                <w:szCs w:val="20"/>
+              </w:rPr>
+              <w:t>Seo</w:t>
+            </w:r>
+            <w:proofErr w:type="spellEnd"/>
+            <w:r>
+              <w:rPr>
+                <w:rFonts w:ascii="NanumGothic" w:eastAsia="NanumGothic" w:hAnsi="NanumGothic" w:cs="굴림" w:hint="eastAsia"/>
+                <w:color w:val="666666"/>
+                <w:kern w:val="0"/>
+                <w:sz w:val="20"/>
+                <w:szCs w:val="20"/>
+              </w:rPr>
+              <w:t>, "A Statistical Prediction Model of Speakers' Intentions in a Goal-Oriented Dialogue," </w:t>
+            </w:r>
+            <w:r>
+              <w:rPr>
+                <w:rFonts w:ascii="NanumGothic" w:eastAsia="NanumGothic" w:hAnsi="NanumGothic" w:cs="굴림" w:hint="eastAsia"/>
+                <w:i/>
+                <w:iCs/>
+                <w:color w:val="666666"/>
+                <w:kern w:val="0"/>
+                <w:sz w:val="20"/>
+                <w:szCs w:val="20"/>
+              </w:rPr>
+              <w:t xml:space="preserve">Journal of </w:t>
+            </w:r>
+            <w:proofErr w:type="gramStart"/>
+            <w:r>
+              <w:rPr>
+                <w:rFonts w:ascii="NanumGothic" w:eastAsia="NanumGothic" w:hAnsi="NanumGothic" w:cs="굴림" w:hint="eastAsia"/>
+                <w:i/>
+                <w:iCs/>
+                <w:color w:val="666666"/>
+                <w:kern w:val="0"/>
+                <w:sz w:val="20"/>
+                <w:szCs w:val="20"/>
+              </w:rPr>
+              <w:t>KIISE :</w:t>
+            </w:r>
+            <w:proofErr w:type="gramEnd"/>
+            <w:r>
+              <w:rPr>
+                <w:rFonts w:ascii="NanumGothic" w:eastAsia="NanumGothic" w:hAnsi="NanumGothic" w:cs="굴림" w:hint="eastAsia"/>
+                <w:i/>
+                <w:iCs/>
+                <w:color w:val="666666"/>
+                <w:kern w:val="0"/>
+                <w:sz w:val="20"/>
+                <w:szCs w:val="20"/>
+              </w:rPr>
+              <w:t xml:space="preserve"> Software and Applications</w:t>
+            </w:r>
+            <w:r>
+              <w:rPr>
+                <w:rFonts w:ascii="NanumGothic" w:eastAsia="NanumGothic" w:hAnsi="NanumGothic" w:cs="굴림" w:hint="eastAsia"/>
+                <w:color w:val="666666"/>
+                <w:kern w:val="0"/>
+                <w:sz w:val="20"/>
+                <w:szCs w:val="20"/>
+              </w:rPr>
+              <w:t> , Vol. 35, No. 9, pp. 554-561, Oct. 2008. (in Korean)</w:t>
+            </w:r>
+            <w:r>
+              <w:rPr>
+                <w:rFonts w:ascii="NanumGothic" w:eastAsia="NanumGothic" w:hAnsi="NanumGothic" w:cs="굴림" w:hint="eastAsia"/>
+                <w:color w:val="666666"/>
+                <w:kern w:val="0"/>
+                <w:sz w:val="20"/>
+                <w:szCs w:val="20"/>
+              </w:rPr>
+              <w:br/>
+              <w:t xml:space="preserve">[3] D. O. </w:t>
+            </w:r>
+            <w:proofErr w:type="spellStart"/>
+            <w:r>
+              <w:rPr>
+                <w:rFonts w:ascii="NanumGothic" w:eastAsia="NanumGothic" w:hAnsi="NanumGothic" w:cs="굴림" w:hint="eastAsia"/>
+                <w:color w:val="666666"/>
+                <w:kern w:val="0"/>
+                <w:sz w:val="20"/>
+                <w:szCs w:val="20"/>
+              </w:rPr>
+              <w:t>Seong</w:t>
+            </w:r>
+            <w:proofErr w:type="spellEnd"/>
+            <w:r>
+              <w:rPr>
+                <w:rFonts w:ascii="NanumGothic" w:eastAsia="NanumGothic" w:hAnsi="NanumGothic" w:cs="굴림" w:hint="eastAsia"/>
+                <w:color w:val="666666"/>
+                <w:kern w:val="0"/>
+                <w:sz w:val="20"/>
+                <w:szCs w:val="20"/>
+              </w:rPr>
+              <w:t xml:space="preserve">, M. H. Yeo, and J. S. </w:t>
+            </w:r>
+            <w:proofErr w:type="spellStart"/>
+            <w:r>
+              <w:rPr>
+                <w:rFonts w:ascii="NanumGothic" w:eastAsia="NanumGothic" w:hAnsi="NanumGothic" w:cs="굴림" w:hint="eastAsia"/>
+                <w:color w:val="666666"/>
+                <w:kern w:val="0"/>
+                <w:sz w:val="20"/>
+                <w:szCs w:val="20"/>
+              </w:rPr>
+              <w:t>Yoo</w:t>
+            </w:r>
+            <w:proofErr w:type="spellEnd"/>
+            <w:r>
+              <w:rPr>
+                <w:rFonts w:ascii="NanumGothic" w:eastAsia="NanumGothic" w:hAnsi="NanumGothic" w:cs="굴림" w:hint="eastAsia"/>
+                <w:color w:val="666666"/>
+                <w:kern w:val="0"/>
+                <w:sz w:val="20"/>
+                <w:szCs w:val="20"/>
+              </w:rPr>
+              <w:t>, "An Energy Efficient Continuous Skyline Query Processing Method in Wireless Sensor Networks," </w:t>
+            </w:r>
+            <w:r>
+              <w:rPr>
+                <w:rFonts w:ascii="NanumGothic" w:eastAsia="NanumGothic" w:hAnsi="NanumGothic" w:cs="굴림" w:hint="eastAsia"/>
+                <w:i/>
+                <w:iCs/>
+                <w:color w:val="666666"/>
+                <w:kern w:val="0"/>
+                <w:sz w:val="20"/>
+                <w:szCs w:val="20"/>
+              </w:rPr>
+              <w:t xml:space="preserve">Journal of </w:t>
+            </w:r>
+            <w:proofErr w:type="gramStart"/>
+            <w:r>
+              <w:rPr>
+                <w:rFonts w:ascii="NanumGothic" w:eastAsia="NanumGothic" w:hAnsi="NanumGothic" w:cs="굴림" w:hint="eastAsia"/>
+                <w:i/>
+                <w:iCs/>
+                <w:color w:val="666666"/>
+                <w:kern w:val="0"/>
+                <w:sz w:val="20"/>
+                <w:szCs w:val="20"/>
+              </w:rPr>
+              <w:t>KIISE :</w:t>
+            </w:r>
+            <w:proofErr w:type="gramEnd"/>
+            <w:r>
+              <w:rPr>
+                <w:rFonts w:ascii="NanumGothic" w:eastAsia="NanumGothic" w:hAnsi="NanumGothic" w:cs="굴림" w:hint="eastAsia"/>
+                <w:i/>
+                <w:iCs/>
+                <w:color w:val="666666"/>
+                <w:kern w:val="0"/>
+                <w:sz w:val="20"/>
+                <w:szCs w:val="20"/>
+              </w:rPr>
+              <w:t xml:space="preserve"> Computing Practices and Letters</w:t>
+            </w:r>
+            <w:r>
+              <w:rPr>
+                <w:rFonts w:ascii="NanumGothic" w:eastAsia="NanumGothic" w:hAnsi="NanumGothic" w:cs="굴림" w:hint="eastAsia"/>
+                <w:color w:val="666666"/>
+                <w:kern w:val="0"/>
+                <w:sz w:val="20"/>
+                <w:szCs w:val="20"/>
+              </w:rPr>
+              <w:t>, Vol. 15, No. 4, pp. 275-279, Apr. 2009. (in Korean)</w:t>
+            </w:r>
+            <w:r>
+              <w:rPr>
+                <w:rFonts w:ascii="NanumGothic" w:eastAsia="NanumGothic" w:hAnsi="NanumGothic" w:cs="굴림" w:hint="eastAsia"/>
+                <w:color w:val="666666"/>
+                <w:kern w:val="0"/>
+                <w:sz w:val="20"/>
+                <w:szCs w:val="20"/>
+              </w:rPr>
+              <w:br/>
+              <w:t>[4] J. Kim, I. Song and M.-H. Kim, "An Efficient Keyword Search Method on RDF Data," </w:t>
+            </w:r>
+            <w:r>
+              <w:rPr>
+                <w:rFonts w:ascii="NanumGothic" w:eastAsia="NanumGothic" w:hAnsi="NanumGothic" w:cs="굴림" w:hint="eastAsia"/>
+                <w:i/>
+                <w:iCs/>
+                <w:color w:val="666666"/>
+                <w:kern w:val="0"/>
+                <w:sz w:val="20"/>
+                <w:szCs w:val="20"/>
+              </w:rPr>
+              <w:t xml:space="preserve">Journal of </w:t>
+            </w:r>
+            <w:proofErr w:type="gramStart"/>
+            <w:r>
+              <w:rPr>
+                <w:rFonts w:ascii="NanumGothic" w:eastAsia="NanumGothic" w:hAnsi="NanumGothic" w:cs="굴림" w:hint="eastAsia"/>
+                <w:i/>
+                <w:iCs/>
+                <w:color w:val="666666"/>
+                <w:kern w:val="0"/>
+                <w:sz w:val="20"/>
+                <w:szCs w:val="20"/>
+              </w:rPr>
+              <w:t>KIISE :</w:t>
+            </w:r>
+            <w:proofErr w:type="gramEnd"/>
+            <w:r>
+              <w:rPr>
+                <w:rFonts w:ascii="NanumGothic" w:eastAsia="NanumGothic" w:hAnsi="NanumGothic" w:cs="굴림" w:hint="eastAsia"/>
+                <w:i/>
+                <w:iCs/>
+                <w:color w:val="666666"/>
+                <w:kern w:val="0"/>
+                <w:sz w:val="20"/>
+                <w:szCs w:val="20"/>
+              </w:rPr>
+              <w:t xml:space="preserve"> Databases</w:t>
+            </w:r>
+            <w:r>
+              <w:rPr>
+                <w:rFonts w:ascii="NanumGothic" w:eastAsia="NanumGothic" w:hAnsi="NanumGothic" w:cs="굴림" w:hint="eastAsia"/>
+                <w:color w:val="666666"/>
+                <w:kern w:val="0"/>
+                <w:sz w:val="20"/>
+                <w:szCs w:val="20"/>
+              </w:rPr>
+              <w:t>, Vol. 35, No. 6, pp. 495-504, Dec. 2008. (in Korean)</w:t>
+            </w:r>
+            <w:r>
+              <w:rPr>
+                <w:rFonts w:ascii="NanumGothic" w:eastAsia="NanumGothic" w:hAnsi="NanumGothic" w:cs="굴림" w:hint="eastAsia"/>
+                <w:color w:val="666666"/>
+                <w:kern w:val="0"/>
+                <w:sz w:val="20"/>
+                <w:szCs w:val="20"/>
+              </w:rPr>
+              <w:br/>
+              <w:t xml:space="preserve">[5] J. Choe and D. </w:t>
+            </w:r>
+            <w:proofErr w:type="spellStart"/>
+            <w:r>
+              <w:rPr>
+                <w:rFonts w:ascii="NanumGothic" w:eastAsia="NanumGothic" w:hAnsi="NanumGothic" w:cs="굴림" w:hint="eastAsia"/>
+                <w:color w:val="666666"/>
+                <w:kern w:val="0"/>
+                <w:sz w:val="20"/>
+                <w:szCs w:val="20"/>
+              </w:rPr>
+              <w:t>Yoo</w:t>
+            </w:r>
+            <w:proofErr w:type="spellEnd"/>
+            <w:r>
+              <w:rPr>
+                <w:rFonts w:ascii="NanumGothic" w:eastAsia="NanumGothic" w:hAnsi="NanumGothic" w:cs="굴림" w:hint="eastAsia"/>
+                <w:color w:val="666666"/>
+                <w:kern w:val="0"/>
+                <w:sz w:val="20"/>
+                <w:szCs w:val="20"/>
+              </w:rPr>
+              <w:t>, "A Mechanism for Handling Selfish Nodes using Credit in Sensor Networks," </w:t>
+            </w:r>
+            <w:r>
+              <w:rPr>
+                <w:rFonts w:ascii="NanumGothic" w:eastAsia="NanumGothic" w:hAnsi="NanumGothic" w:cs="굴림" w:hint="eastAsia"/>
+                <w:i/>
+                <w:iCs/>
+                <w:color w:val="666666"/>
+                <w:kern w:val="0"/>
+                <w:sz w:val="20"/>
+                <w:szCs w:val="20"/>
+              </w:rPr>
+              <w:t xml:space="preserve">Journal of </w:t>
+            </w:r>
+            <w:proofErr w:type="gramStart"/>
+            <w:r>
+              <w:rPr>
+                <w:rFonts w:ascii="NanumGothic" w:eastAsia="NanumGothic" w:hAnsi="NanumGothic" w:cs="굴림" w:hint="eastAsia"/>
+                <w:i/>
+                <w:iCs/>
+                <w:color w:val="666666"/>
+                <w:kern w:val="0"/>
+                <w:sz w:val="20"/>
+                <w:szCs w:val="20"/>
+              </w:rPr>
+              <w:t>KIISE :</w:t>
+            </w:r>
+            <w:proofErr w:type="gramEnd"/>
+            <w:r>
+              <w:rPr>
+                <w:rFonts w:ascii="NanumGothic" w:eastAsia="NanumGothic" w:hAnsi="NanumGothic" w:cs="굴림" w:hint="eastAsia"/>
+                <w:i/>
+                <w:iCs/>
+                <w:color w:val="666666"/>
+                <w:kern w:val="0"/>
+                <w:sz w:val="20"/>
+                <w:szCs w:val="20"/>
+              </w:rPr>
+              <w:t xml:space="preserve"> Information Networking</w:t>
+            </w:r>
+            <w:r>
+              <w:rPr>
+                <w:rFonts w:ascii="NanumGothic" w:eastAsia="NanumGothic" w:hAnsi="NanumGothic" w:cs="굴림" w:hint="eastAsia"/>
+                <w:color w:val="666666"/>
+                <w:kern w:val="0"/>
+                <w:sz w:val="20"/>
+                <w:szCs w:val="20"/>
+              </w:rPr>
+              <w:t>, Vol. 35, No. 2, pp. 120-129, Oct. 2008. (</w:t>
+            </w:r>
+            <w:proofErr w:type="gramStart"/>
+            <w:r>
+              <w:rPr>
+                <w:rFonts w:ascii="NanumGothic" w:eastAsia="NanumGothic" w:hAnsi="NanumGothic" w:cs="굴림" w:hint="eastAsia"/>
+                <w:color w:val="666666"/>
+                <w:kern w:val="0"/>
+                <w:sz w:val="20"/>
+                <w:szCs w:val="20"/>
+              </w:rPr>
+              <w:t>in</w:t>
+            </w:r>
+            <w:proofErr w:type="gramEnd"/>
+            <w:r>
+              <w:rPr>
+                <w:rFonts w:ascii="NanumGothic" w:eastAsia="NanumGothic" w:hAnsi="NanumGothic" w:cs="굴림" w:hint="eastAsia"/>
+                <w:color w:val="666666"/>
+                <w:kern w:val="0"/>
+                <w:sz w:val="20"/>
+                <w:szCs w:val="20"/>
+              </w:rPr>
+              <w:t xml:space="preserve"> Korean)</w:t>
+            </w:r>
+            <w:r>
+              <w:rPr>
+                <w:rFonts w:ascii="NanumGothic" w:eastAsia="NanumGothic" w:hAnsi="NanumGothic" w:cs="굴림" w:hint="eastAsia"/>
+                <w:color w:val="666666"/>
+                <w:kern w:val="0"/>
+                <w:sz w:val="20"/>
+                <w:szCs w:val="20"/>
+              </w:rPr>
+              <w:br/>
+              <w:t xml:space="preserve">[6] T.-Q. Nguyen, J.-S. </w:t>
+            </w:r>
+            <w:proofErr w:type="spellStart"/>
+            <w:r>
+              <w:rPr>
+                <w:rFonts w:ascii="NanumGothic" w:eastAsia="NanumGothic" w:hAnsi="NanumGothic" w:cs="굴림" w:hint="eastAsia"/>
+                <w:color w:val="666666"/>
+                <w:kern w:val="0"/>
+                <w:sz w:val="20"/>
+                <w:szCs w:val="20"/>
+              </w:rPr>
+              <w:t>Heo</w:t>
+            </w:r>
+            <w:proofErr w:type="spellEnd"/>
+            <w:r>
+              <w:rPr>
+                <w:rFonts w:ascii="NanumGothic" w:eastAsia="NanumGothic" w:hAnsi="NanumGothic" w:cs="굴림" w:hint="eastAsia"/>
+                <w:color w:val="666666"/>
+                <w:kern w:val="0"/>
+                <w:sz w:val="20"/>
+                <w:szCs w:val="20"/>
+              </w:rPr>
+              <w:t>, J.-H. Lee, Y.-R. Kim, and K.-Y. Whang, "Query Expansion Using Augmented Terms in an Extended Boolean Model," </w:t>
+            </w:r>
+            <w:r>
+              <w:rPr>
+                <w:rFonts w:ascii="NanumGothic" w:eastAsia="NanumGothic" w:hAnsi="NanumGothic" w:cs="굴림" w:hint="eastAsia"/>
+                <w:i/>
+                <w:iCs/>
+                <w:color w:val="666666"/>
+                <w:kern w:val="0"/>
+                <w:sz w:val="20"/>
+                <w:szCs w:val="20"/>
+              </w:rPr>
+              <w:t>Journal of Computing Science and Engineering</w:t>
+            </w:r>
+            <w:r>
+              <w:rPr>
+                <w:rFonts w:ascii="NanumGothic" w:eastAsia="NanumGothic" w:hAnsi="NanumGothic" w:cs="굴림" w:hint="eastAsia"/>
+                <w:color w:val="666666"/>
+                <w:kern w:val="0"/>
+                <w:sz w:val="20"/>
+                <w:szCs w:val="20"/>
+              </w:rPr>
+              <w:t>, Vol. 2, No. 1, pp. 26-43, Mar. 2008.</w:t>
+            </w:r>
+          </w:p>
+          <w:p>
+            <w:pPr>
+              <w:widowControl/>
+              <w:numPr>
+                <w:ilvl w:val="0"/>
+                <w:numId w:val="14"/>
+              </w:numPr>
+              <w:shd w:val="clear" w:color="auto" w:fill="FFFFFF"/>
+              <w:wordWrap/>
+              <w:autoSpaceDE/>
+              <w:autoSpaceDN/>
+              <w:spacing w:after="300"/>
+              <w:ind w:left="0"/>
+              <w:jc w:val="left"/>
+              <w:rPr>
+                <w:rFonts w:ascii="NanumGothic" w:eastAsia="NanumGothic" w:hAnsi="NanumGothic" w:cs="굴림"/>
+                <w:color w:val="666666"/>
+                <w:kern w:val="0"/>
+                <w:sz w:val="20"/>
+                <w:szCs w:val="20"/>
+              </w:rPr>
+            </w:pPr>
+            <w:r>
+              <w:rPr>
+                <w:rFonts w:ascii="NanumGothic" w:eastAsia="NanumGothic" w:hAnsi="NanumGothic" w:cs="굴림" w:hint="eastAsia"/>
+                <w:color w:val="666666"/>
+                <w:kern w:val="0"/>
+                <w:sz w:val="20"/>
+                <w:szCs w:val="20"/>
+              </w:rPr>
+              <w:lastRenderedPageBreak/>
               <w:t>&lt;학술대회 발표 논문집</w:t>
             </w:r>
             <w:r>
@@ -4768,6 +6013,7 @@
     <w:lsdException w:name="HTML Sample" w:semiHidden="1" w:unhideWhenUsed="1"/>
     <w:lsdException w:name="HTML Typewriter" w:semiHidden="1" w:unhideWhenUsed="1"/>
     <w:lsdException w:name="HTML Variable" w:semiHidden="1" w:unhideWhenUsed="1"/>
+    <w:lsdException w:name="Normal Table" w:semiHidden="1" w:unhideWhenUsed="1"/>
     <w:lsdException w:name="annotation subject" w:semiHidden="1" w:unhideWhenUsed="1"/>
     <w:lsdException w:name="No List" w:semiHidden="1" w:unhideWhenUsed="1"/>
     <w:lsdException w:name="Outline List 1" w:semiHidden="1" w:unhideWhenUsed="1"/>
@@ -4810,8 +6056,11 @@
     <w:lsdException w:name="Table Contemporary" w:semiHidden="1" w:unhideWhenUsed="1"/>
     <w:lsdException w:name="Table Elegant" w:semiHidden="1" w:unhideWhenUsed="1"/>
     <w:lsdException w:name="Table Professional" w:semiHidden="1" w:unhideWhenUsed="1"/>
+    <w:lsdException w:name="Table Subtle 1" w:semiHidden="1" w:unhideWhenUsed="1"/>
     <w:lsdException w:name="Table Subtle 2" w:semiHidden="1" w:unhideWhenUsed="1"/>
     <w:lsdException w:name="Table Web 1" w:semiHidden="1" w:unhideWhenUsed="1"/>
+    <w:lsdException w:name="Table Web 2" w:semiHidden="1" w:unhideWhenUsed="1"/>
+    <w:lsdException w:name="Table Web 3" w:semiHidden="1" w:unhideWhenUsed="1"/>
     <w:lsdException w:name="Balloon Text" w:semiHidden="1" w:unhideWhenUsed="1"/>
     <w:lsdException w:name="Table Grid" w:uiPriority="0"/>
     <w:lsdException w:name="Table Theme" w:semiHidden="1" w:unhideWhenUsed="1"/>

</xml_diff>